<commit_message>
plan van aanpak af
</commit_message>
<xml_diff>
--- a/Documentatie/Fase 1/Plan_van_Aanpak.docx
+++ b/Documentatie/Fase 1/Plan_van_Aanpak.docx
@@ -158,7 +158,6 @@
                                       <w:calendar w:val="gregorian"/>
                                     </w:date>
                                   </w:sdtPr>
-                                  <w:sdtEndPr/>
                                   <w:sdtContent>
                                     <w:p>
                                       <w:pPr>
@@ -3471,7 +3470,6 @@
                                 <w:calendar w:val="gregorian"/>
                               </w:date>
                             </w:sdtPr>
-                            <w:sdtEndPr/>
                             <w:sdtContent>
                               <w:p>
                                 <w:pPr>
@@ -3697,7 +3695,6 @@
                                     <w:dataBinding w:prefixMappings="xmlns:ns0='http://purl.org/dc/elements/1.1/' xmlns:ns1='http://schemas.openxmlformats.org/package/2006/metadata/core-properties' " w:xpath="/ns1:coreProperties[1]/ns0:creator[1]" w:storeItemID="{6C3C8BC8-F283-45AE-878A-BAB7291924A1}"/>
                                     <w:text/>
                                   </w:sdtPr>
-                                  <w:sdtEndPr/>
                                   <w:sdtContent>
                                     <w:r>
                                       <w:rPr>
@@ -3790,7 +3787,6 @@
                               <w:dataBinding w:prefixMappings="xmlns:ns0='http://purl.org/dc/elements/1.1/' xmlns:ns1='http://schemas.openxmlformats.org/package/2006/metadata/core-properties' " w:xpath="/ns1:coreProperties[1]/ns0:creator[1]" w:storeItemID="{6C3C8BC8-F283-45AE-878A-BAB7291924A1}"/>
                               <w:text/>
                             </w:sdtPr>
-                            <w:sdtEndPr/>
                             <w:sdtContent>
                               <w:r>
                                 <w:rPr>
@@ -3936,7 +3932,6 @@
                                     <w:dataBinding w:prefixMappings="xmlns:ns0='http://purl.org/dc/elements/1.1/' xmlns:ns1='http://schemas.openxmlformats.org/package/2006/metadata/core-properties' " w:xpath="/ns1:coreProperties[1]/ns0:title[1]" w:storeItemID="{6C3C8BC8-F283-45AE-878A-BAB7291924A1}"/>
                                     <w:text/>
                                   </w:sdtPr>
-                                  <w:sdtEndPr/>
                                   <w:sdtContent>
                                     <w:r>
                                       <w:rPr>
@@ -3985,7 +3980,6 @@
                                     <w:dataBinding w:prefixMappings="xmlns:ns0='http://purl.org/dc/elements/1.1/' xmlns:ns1='http://schemas.openxmlformats.org/package/2006/metadata/core-properties' " w:xpath="/ns1:coreProperties[1]/ns0:subject[1]" w:storeItemID="{6C3C8BC8-F283-45AE-878A-BAB7291924A1}"/>
                                     <w:text/>
                                   </w:sdtPr>
-                                  <w:sdtEndPr/>
                                   <w:sdtContent>
                                     <w:r>
                                       <w:rPr>
@@ -4047,7 +4041,6 @@
                               <w:dataBinding w:prefixMappings="xmlns:ns0='http://purl.org/dc/elements/1.1/' xmlns:ns1='http://schemas.openxmlformats.org/package/2006/metadata/core-properties' " w:xpath="/ns1:coreProperties[1]/ns0:title[1]" w:storeItemID="{6C3C8BC8-F283-45AE-878A-BAB7291924A1}"/>
                               <w:text/>
                             </w:sdtPr>
-                            <w:sdtEndPr/>
                             <w:sdtContent>
                               <w:r>
                                 <w:rPr>
@@ -4096,7 +4089,6 @@
                               <w:dataBinding w:prefixMappings="xmlns:ns0='http://purl.org/dc/elements/1.1/' xmlns:ns1='http://schemas.openxmlformats.org/package/2006/metadata/core-properties' " w:xpath="/ns1:coreProperties[1]/ns0:subject[1]" w:storeItemID="{6C3C8BC8-F283-45AE-878A-BAB7291924A1}"/>
                               <w:text/>
                             </w:sdtPr>
-                            <w:sdtEndPr/>
                             <w:sdtContent>
                               <w:r>
                                 <w:rPr>
@@ -4140,6 +4132,958 @@
         </w:p>
       </w:sdtContent>
     </w:sdt>
+    <w:sdt>
+      <w:sdtPr>
+        <w:id w:val="-1124380345"/>
+        <w:docPartObj>
+          <w:docPartGallery w:val="Table of Contents"/>
+          <w:docPartUnique/>
+        </w:docPartObj>
+      </w:sdtPr>
+      <w:sdtEndPr>
+        <w:rPr>
+          <w:rFonts w:asciiTheme="minorHAnsi" w:eastAsiaTheme="minorEastAsia" w:hAnsiTheme="minorHAnsi" w:cstheme="minorBidi"/>
+          <w:b/>
+          <w:bCs/>
+          <w:color w:val="auto"/>
+          <w:sz w:val="22"/>
+          <w:szCs w:val="22"/>
+          <w:lang w:eastAsia="en-US"/>
+        </w:rPr>
+      </w:sdtEndPr>
+      <w:sdtContent>
+        <w:p>
+          <w:pPr>
+            <w:pStyle w:val="TOCHeading"/>
+          </w:pPr>
+          <w:r>
+            <w:t>Inhoudsopgave</w:t>
+          </w:r>
+        </w:p>
+        <w:p>
+          <w:pPr>
+            <w:pStyle w:val="TOC1"/>
+            <w:tabs>
+              <w:tab w:val="right" w:leader="dot" w:pos="9062"/>
+            </w:tabs>
+            <w:rPr>
+              <w:noProof/>
+              <w:lang w:eastAsia="nl-NL"/>
+            </w:rPr>
+          </w:pPr>
+          <w:r>
+            <w:fldChar w:fldCharType="begin"/>
+          </w:r>
+          <w:r>
+            <w:instrText xml:space="preserve"> TOC \o "1-3" \h \z \u </w:instrText>
+          </w:r>
+          <w:r>
+            <w:fldChar w:fldCharType="separate"/>
+          </w:r>
+          <w:hyperlink w:anchor="_Toc475092501" w:history="1">
+            <w:r>
+              <w:rPr>
+                <w:rStyle w:val="Hyperlink"/>
+                <w:noProof/>
+              </w:rPr>
+              <w:t>Hoofdstuk 1: Achtergronden</w:t>
+            </w:r>
+            <w:r>
+              <w:rPr>
+                <w:noProof/>
+                <w:webHidden/>
+              </w:rPr>
+              <w:tab/>
+            </w:r>
+            <w:r>
+              <w:rPr>
+                <w:noProof/>
+                <w:webHidden/>
+              </w:rPr>
+              <w:fldChar w:fldCharType="begin"/>
+            </w:r>
+            <w:r>
+              <w:rPr>
+                <w:noProof/>
+                <w:webHidden/>
+              </w:rPr>
+              <w:instrText xml:space="preserve"> PAGEREF _Toc475092501 \h </w:instrText>
+            </w:r>
+            <w:r>
+              <w:rPr>
+                <w:noProof/>
+                <w:webHidden/>
+              </w:rPr>
+            </w:r>
+            <w:r>
+              <w:rPr>
+                <w:noProof/>
+                <w:webHidden/>
+              </w:rPr>
+              <w:fldChar w:fldCharType="separate"/>
+            </w:r>
+            <w:r>
+              <w:rPr>
+                <w:noProof/>
+                <w:webHidden/>
+              </w:rPr>
+              <w:t>2</w:t>
+            </w:r>
+            <w:r>
+              <w:rPr>
+                <w:noProof/>
+                <w:webHidden/>
+              </w:rPr>
+              <w:fldChar w:fldCharType="end"/>
+            </w:r>
+          </w:hyperlink>
+        </w:p>
+        <w:p>
+          <w:pPr>
+            <w:pStyle w:val="TOC1"/>
+            <w:tabs>
+              <w:tab w:val="right" w:leader="dot" w:pos="9062"/>
+            </w:tabs>
+            <w:rPr>
+              <w:noProof/>
+              <w:lang w:eastAsia="nl-NL"/>
+            </w:rPr>
+          </w:pPr>
+          <w:hyperlink w:anchor="_Toc475092502" w:history="1">
+            <w:r>
+              <w:rPr>
+                <w:rStyle w:val="Hyperlink"/>
+                <w:noProof/>
+              </w:rPr>
+              <w:t>Hoofdstuk 2: Projectopdrachten</w:t>
+            </w:r>
+            <w:r>
+              <w:rPr>
+                <w:noProof/>
+                <w:webHidden/>
+              </w:rPr>
+              <w:tab/>
+            </w:r>
+            <w:r>
+              <w:rPr>
+                <w:noProof/>
+                <w:webHidden/>
+              </w:rPr>
+              <w:fldChar w:fldCharType="begin"/>
+            </w:r>
+            <w:r>
+              <w:rPr>
+                <w:noProof/>
+                <w:webHidden/>
+              </w:rPr>
+              <w:instrText xml:space="preserve"> PAGEREF _Toc475092502 \h </w:instrText>
+            </w:r>
+            <w:r>
+              <w:rPr>
+                <w:noProof/>
+                <w:webHidden/>
+              </w:rPr>
+            </w:r>
+            <w:r>
+              <w:rPr>
+                <w:noProof/>
+                <w:webHidden/>
+              </w:rPr>
+              <w:fldChar w:fldCharType="separate"/>
+            </w:r>
+            <w:r>
+              <w:rPr>
+                <w:noProof/>
+                <w:webHidden/>
+              </w:rPr>
+              <w:t>2</w:t>
+            </w:r>
+            <w:r>
+              <w:rPr>
+                <w:noProof/>
+                <w:webHidden/>
+              </w:rPr>
+              <w:fldChar w:fldCharType="end"/>
+            </w:r>
+          </w:hyperlink>
+        </w:p>
+        <w:p>
+          <w:pPr>
+            <w:pStyle w:val="TOC1"/>
+            <w:tabs>
+              <w:tab w:val="right" w:leader="dot" w:pos="9062"/>
+            </w:tabs>
+            <w:rPr>
+              <w:noProof/>
+              <w:lang w:eastAsia="nl-NL"/>
+            </w:rPr>
+          </w:pPr>
+          <w:hyperlink w:anchor="_Toc475092503" w:history="1">
+            <w:r>
+              <w:rPr>
+                <w:rStyle w:val="Hyperlink"/>
+                <w:noProof/>
+              </w:rPr>
+              <w:t>Hoofdstuk 3: Projectactiviteiten</w:t>
+            </w:r>
+            <w:r>
+              <w:rPr>
+                <w:noProof/>
+                <w:webHidden/>
+              </w:rPr>
+              <w:tab/>
+            </w:r>
+            <w:r>
+              <w:rPr>
+                <w:noProof/>
+                <w:webHidden/>
+              </w:rPr>
+              <w:fldChar w:fldCharType="begin"/>
+            </w:r>
+            <w:r>
+              <w:rPr>
+                <w:noProof/>
+                <w:webHidden/>
+              </w:rPr>
+              <w:instrText xml:space="preserve"> PAGEREF _Toc475092503 \h </w:instrText>
+            </w:r>
+            <w:r>
+              <w:rPr>
+                <w:noProof/>
+                <w:webHidden/>
+              </w:rPr>
+            </w:r>
+            <w:r>
+              <w:rPr>
+                <w:noProof/>
+                <w:webHidden/>
+              </w:rPr>
+              <w:fldChar w:fldCharType="separate"/>
+            </w:r>
+            <w:r>
+              <w:rPr>
+                <w:noProof/>
+                <w:webHidden/>
+              </w:rPr>
+              <w:t>2</w:t>
+            </w:r>
+            <w:r>
+              <w:rPr>
+                <w:noProof/>
+                <w:webHidden/>
+              </w:rPr>
+              <w:fldChar w:fldCharType="end"/>
+            </w:r>
+          </w:hyperlink>
+        </w:p>
+        <w:p>
+          <w:pPr>
+            <w:pStyle w:val="TOC1"/>
+            <w:tabs>
+              <w:tab w:val="right" w:leader="dot" w:pos="9062"/>
+            </w:tabs>
+            <w:rPr>
+              <w:noProof/>
+              <w:lang w:eastAsia="nl-NL"/>
+            </w:rPr>
+          </w:pPr>
+          <w:hyperlink w:anchor="_Toc475092504" w:history="1">
+            <w:r>
+              <w:rPr>
+                <w:rStyle w:val="Hyperlink"/>
+                <w:noProof/>
+              </w:rPr>
+              <w:t>Hoofdstuk 4: Projectgrenzen</w:t>
+            </w:r>
+            <w:r>
+              <w:rPr>
+                <w:noProof/>
+                <w:webHidden/>
+              </w:rPr>
+              <w:tab/>
+            </w:r>
+            <w:r>
+              <w:rPr>
+                <w:noProof/>
+                <w:webHidden/>
+              </w:rPr>
+              <w:fldChar w:fldCharType="begin"/>
+            </w:r>
+            <w:r>
+              <w:rPr>
+                <w:noProof/>
+                <w:webHidden/>
+              </w:rPr>
+              <w:instrText xml:space="preserve"> PAGEREF _Toc475092504 \h </w:instrText>
+            </w:r>
+            <w:r>
+              <w:rPr>
+                <w:noProof/>
+                <w:webHidden/>
+              </w:rPr>
+            </w:r>
+            <w:r>
+              <w:rPr>
+                <w:noProof/>
+                <w:webHidden/>
+              </w:rPr>
+              <w:fldChar w:fldCharType="separate"/>
+            </w:r>
+            <w:r>
+              <w:rPr>
+                <w:noProof/>
+                <w:webHidden/>
+              </w:rPr>
+              <w:t>3</w:t>
+            </w:r>
+            <w:r>
+              <w:rPr>
+                <w:noProof/>
+                <w:webHidden/>
+              </w:rPr>
+              <w:fldChar w:fldCharType="end"/>
+            </w:r>
+          </w:hyperlink>
+        </w:p>
+        <w:p>
+          <w:pPr>
+            <w:pStyle w:val="TOC1"/>
+            <w:tabs>
+              <w:tab w:val="right" w:leader="dot" w:pos="9062"/>
+            </w:tabs>
+            <w:rPr>
+              <w:noProof/>
+              <w:lang w:eastAsia="nl-NL"/>
+            </w:rPr>
+          </w:pPr>
+          <w:hyperlink w:anchor="_Toc475092505" w:history="1">
+            <w:r>
+              <w:rPr>
+                <w:rStyle w:val="Hyperlink"/>
+                <w:noProof/>
+              </w:rPr>
+              <w:t>Hoofdstuk 5: Producten</w:t>
+            </w:r>
+            <w:r>
+              <w:rPr>
+                <w:noProof/>
+                <w:webHidden/>
+              </w:rPr>
+              <w:tab/>
+            </w:r>
+            <w:r>
+              <w:rPr>
+                <w:noProof/>
+                <w:webHidden/>
+              </w:rPr>
+              <w:fldChar w:fldCharType="begin"/>
+            </w:r>
+            <w:r>
+              <w:rPr>
+                <w:noProof/>
+                <w:webHidden/>
+              </w:rPr>
+              <w:instrText xml:space="preserve"> PAGEREF _Toc475092505 \h </w:instrText>
+            </w:r>
+            <w:r>
+              <w:rPr>
+                <w:noProof/>
+                <w:webHidden/>
+              </w:rPr>
+            </w:r>
+            <w:r>
+              <w:rPr>
+                <w:noProof/>
+                <w:webHidden/>
+              </w:rPr>
+              <w:fldChar w:fldCharType="separate"/>
+            </w:r>
+            <w:r>
+              <w:rPr>
+                <w:noProof/>
+                <w:webHidden/>
+              </w:rPr>
+              <w:t>3</w:t>
+            </w:r>
+            <w:r>
+              <w:rPr>
+                <w:noProof/>
+                <w:webHidden/>
+              </w:rPr>
+              <w:fldChar w:fldCharType="end"/>
+            </w:r>
+          </w:hyperlink>
+        </w:p>
+        <w:p>
+          <w:pPr>
+            <w:pStyle w:val="TOC1"/>
+            <w:tabs>
+              <w:tab w:val="right" w:leader="dot" w:pos="9062"/>
+            </w:tabs>
+            <w:rPr>
+              <w:noProof/>
+              <w:lang w:eastAsia="nl-NL"/>
+            </w:rPr>
+          </w:pPr>
+          <w:hyperlink w:anchor="_Toc475092506" w:history="1">
+            <w:r>
+              <w:rPr>
+                <w:rStyle w:val="Hyperlink"/>
+                <w:noProof/>
+              </w:rPr>
+              <w:t>Hoofdstuk 6: Kwaliteit</w:t>
+            </w:r>
+            <w:r>
+              <w:rPr>
+                <w:noProof/>
+                <w:webHidden/>
+              </w:rPr>
+              <w:tab/>
+            </w:r>
+            <w:r>
+              <w:rPr>
+                <w:noProof/>
+                <w:webHidden/>
+              </w:rPr>
+              <w:fldChar w:fldCharType="begin"/>
+            </w:r>
+            <w:r>
+              <w:rPr>
+                <w:noProof/>
+                <w:webHidden/>
+              </w:rPr>
+              <w:instrText xml:space="preserve"> PAGEREF _Toc475092506 \h </w:instrText>
+            </w:r>
+            <w:r>
+              <w:rPr>
+                <w:noProof/>
+                <w:webHidden/>
+              </w:rPr>
+            </w:r>
+            <w:r>
+              <w:rPr>
+                <w:noProof/>
+                <w:webHidden/>
+              </w:rPr>
+              <w:fldChar w:fldCharType="separate"/>
+            </w:r>
+            <w:r>
+              <w:rPr>
+                <w:noProof/>
+                <w:webHidden/>
+              </w:rPr>
+              <w:t>4</w:t>
+            </w:r>
+            <w:r>
+              <w:rPr>
+                <w:noProof/>
+                <w:webHidden/>
+              </w:rPr>
+              <w:fldChar w:fldCharType="end"/>
+            </w:r>
+          </w:hyperlink>
+        </w:p>
+        <w:p>
+          <w:pPr>
+            <w:pStyle w:val="TOC1"/>
+            <w:tabs>
+              <w:tab w:val="right" w:leader="dot" w:pos="9062"/>
+            </w:tabs>
+            <w:rPr>
+              <w:noProof/>
+              <w:lang w:eastAsia="nl-NL"/>
+            </w:rPr>
+          </w:pPr>
+          <w:hyperlink w:anchor="_Toc475092507" w:history="1">
+            <w:r>
+              <w:rPr>
+                <w:rStyle w:val="Hyperlink"/>
+                <w:noProof/>
+              </w:rPr>
+              <w:t>Hoofdstuk 7: Projectorganisatie</w:t>
+            </w:r>
+            <w:r>
+              <w:rPr>
+                <w:noProof/>
+                <w:webHidden/>
+              </w:rPr>
+              <w:tab/>
+            </w:r>
+            <w:r>
+              <w:rPr>
+                <w:noProof/>
+                <w:webHidden/>
+              </w:rPr>
+              <w:fldChar w:fldCharType="begin"/>
+            </w:r>
+            <w:r>
+              <w:rPr>
+                <w:noProof/>
+                <w:webHidden/>
+              </w:rPr>
+              <w:instrText xml:space="preserve"> PAGEREF _Toc475092507 \h </w:instrText>
+            </w:r>
+            <w:r>
+              <w:rPr>
+                <w:noProof/>
+                <w:webHidden/>
+              </w:rPr>
+            </w:r>
+            <w:r>
+              <w:rPr>
+                <w:noProof/>
+                <w:webHidden/>
+              </w:rPr>
+              <w:fldChar w:fldCharType="separate"/>
+            </w:r>
+            <w:r>
+              <w:rPr>
+                <w:noProof/>
+                <w:webHidden/>
+              </w:rPr>
+              <w:t>5</w:t>
+            </w:r>
+            <w:r>
+              <w:rPr>
+                <w:noProof/>
+                <w:webHidden/>
+              </w:rPr>
+              <w:fldChar w:fldCharType="end"/>
+            </w:r>
+          </w:hyperlink>
+        </w:p>
+        <w:p>
+          <w:pPr>
+            <w:pStyle w:val="TOC2"/>
+            <w:tabs>
+              <w:tab w:val="right" w:leader="dot" w:pos="9062"/>
+            </w:tabs>
+            <w:rPr>
+              <w:noProof/>
+              <w:lang w:eastAsia="nl-NL"/>
+            </w:rPr>
+          </w:pPr>
+          <w:hyperlink w:anchor="_Toc475092508" w:history="1">
+            <w:r>
+              <w:rPr>
+                <w:rStyle w:val="Hyperlink"/>
+                <w:noProof/>
+              </w:rPr>
+              <w:t>Uitvoerende:</w:t>
+            </w:r>
+            <w:r>
+              <w:rPr>
+                <w:noProof/>
+                <w:webHidden/>
+              </w:rPr>
+              <w:tab/>
+            </w:r>
+            <w:r>
+              <w:rPr>
+                <w:noProof/>
+                <w:webHidden/>
+              </w:rPr>
+              <w:fldChar w:fldCharType="begin"/>
+            </w:r>
+            <w:r>
+              <w:rPr>
+                <w:noProof/>
+                <w:webHidden/>
+              </w:rPr>
+              <w:instrText xml:space="preserve"> PAGEREF _Toc475092508 \h </w:instrText>
+            </w:r>
+            <w:r>
+              <w:rPr>
+                <w:noProof/>
+                <w:webHidden/>
+              </w:rPr>
+            </w:r>
+            <w:r>
+              <w:rPr>
+                <w:noProof/>
+                <w:webHidden/>
+              </w:rPr>
+              <w:fldChar w:fldCharType="separate"/>
+            </w:r>
+            <w:r>
+              <w:rPr>
+                <w:noProof/>
+                <w:webHidden/>
+              </w:rPr>
+              <w:t>5</w:t>
+            </w:r>
+            <w:r>
+              <w:rPr>
+                <w:noProof/>
+                <w:webHidden/>
+              </w:rPr>
+              <w:fldChar w:fldCharType="end"/>
+            </w:r>
+          </w:hyperlink>
+        </w:p>
+        <w:p>
+          <w:pPr>
+            <w:pStyle w:val="TOC1"/>
+            <w:tabs>
+              <w:tab w:val="right" w:leader="dot" w:pos="9062"/>
+            </w:tabs>
+            <w:rPr>
+              <w:noProof/>
+              <w:lang w:eastAsia="nl-NL"/>
+            </w:rPr>
+          </w:pPr>
+          <w:hyperlink w:anchor="_Toc475092509" w:history="1">
+            <w:r>
+              <w:rPr>
+                <w:rStyle w:val="Hyperlink"/>
+                <w:noProof/>
+              </w:rPr>
+              <w:t>Hoofdstuk 8: Planning</w:t>
+            </w:r>
+            <w:r>
+              <w:rPr>
+                <w:noProof/>
+                <w:webHidden/>
+              </w:rPr>
+              <w:tab/>
+            </w:r>
+            <w:r>
+              <w:rPr>
+                <w:noProof/>
+                <w:webHidden/>
+              </w:rPr>
+              <w:fldChar w:fldCharType="begin"/>
+            </w:r>
+            <w:r>
+              <w:rPr>
+                <w:noProof/>
+                <w:webHidden/>
+              </w:rPr>
+              <w:instrText xml:space="preserve"> PAGEREF _Toc475092509 \h </w:instrText>
+            </w:r>
+            <w:r>
+              <w:rPr>
+                <w:noProof/>
+                <w:webHidden/>
+              </w:rPr>
+            </w:r>
+            <w:r>
+              <w:rPr>
+                <w:noProof/>
+                <w:webHidden/>
+              </w:rPr>
+              <w:fldChar w:fldCharType="separate"/>
+            </w:r>
+            <w:r>
+              <w:rPr>
+                <w:noProof/>
+                <w:webHidden/>
+              </w:rPr>
+              <w:t>5</w:t>
+            </w:r>
+            <w:r>
+              <w:rPr>
+                <w:noProof/>
+                <w:webHidden/>
+              </w:rPr>
+              <w:fldChar w:fldCharType="end"/>
+            </w:r>
+          </w:hyperlink>
+        </w:p>
+        <w:p>
+          <w:pPr>
+            <w:pStyle w:val="TOC1"/>
+            <w:tabs>
+              <w:tab w:val="right" w:leader="dot" w:pos="9062"/>
+            </w:tabs>
+            <w:rPr>
+              <w:noProof/>
+              <w:lang w:eastAsia="nl-NL"/>
+            </w:rPr>
+          </w:pPr>
+          <w:hyperlink w:anchor="_Toc475092510" w:history="1">
+            <w:r>
+              <w:rPr>
+                <w:rStyle w:val="Hyperlink"/>
+                <w:noProof/>
+              </w:rPr>
+              <w:t>Hoofdstuk 9: Kosten en baten</w:t>
+            </w:r>
+            <w:r>
+              <w:rPr>
+                <w:noProof/>
+                <w:webHidden/>
+              </w:rPr>
+              <w:tab/>
+            </w:r>
+            <w:r>
+              <w:rPr>
+                <w:noProof/>
+                <w:webHidden/>
+              </w:rPr>
+              <w:fldChar w:fldCharType="begin"/>
+            </w:r>
+            <w:r>
+              <w:rPr>
+                <w:noProof/>
+                <w:webHidden/>
+              </w:rPr>
+              <w:instrText xml:space="preserve"> PAGEREF _Toc475092510 \h </w:instrText>
+            </w:r>
+            <w:r>
+              <w:rPr>
+                <w:noProof/>
+                <w:webHidden/>
+              </w:rPr>
+            </w:r>
+            <w:r>
+              <w:rPr>
+                <w:noProof/>
+                <w:webHidden/>
+              </w:rPr>
+              <w:fldChar w:fldCharType="separate"/>
+            </w:r>
+            <w:r>
+              <w:rPr>
+                <w:noProof/>
+                <w:webHidden/>
+              </w:rPr>
+              <w:t>6</w:t>
+            </w:r>
+            <w:r>
+              <w:rPr>
+                <w:noProof/>
+                <w:webHidden/>
+              </w:rPr>
+              <w:fldChar w:fldCharType="end"/>
+            </w:r>
+          </w:hyperlink>
+        </w:p>
+        <w:p>
+          <w:pPr>
+            <w:pStyle w:val="TOC1"/>
+            <w:tabs>
+              <w:tab w:val="right" w:leader="dot" w:pos="9062"/>
+            </w:tabs>
+            <w:rPr>
+              <w:noProof/>
+              <w:lang w:eastAsia="nl-NL"/>
+            </w:rPr>
+          </w:pPr>
+          <w:hyperlink w:anchor="_Toc475092511" w:history="1">
+            <w:r>
+              <w:rPr>
+                <w:rStyle w:val="Hyperlink"/>
+                <w:noProof/>
+              </w:rPr>
+              <w:t>Hoofdstuk 10: Risicoanalyse</w:t>
+            </w:r>
+            <w:r>
+              <w:rPr>
+                <w:noProof/>
+                <w:webHidden/>
+              </w:rPr>
+              <w:tab/>
+            </w:r>
+            <w:r>
+              <w:rPr>
+                <w:noProof/>
+                <w:webHidden/>
+              </w:rPr>
+              <w:fldChar w:fldCharType="begin"/>
+            </w:r>
+            <w:r>
+              <w:rPr>
+                <w:noProof/>
+                <w:webHidden/>
+              </w:rPr>
+              <w:instrText xml:space="preserve"> PAGEREF _Toc475092511 \h </w:instrText>
+            </w:r>
+            <w:r>
+              <w:rPr>
+                <w:noProof/>
+                <w:webHidden/>
+              </w:rPr>
+            </w:r>
+            <w:r>
+              <w:rPr>
+                <w:noProof/>
+                <w:webHidden/>
+              </w:rPr>
+              <w:fldChar w:fldCharType="separate"/>
+            </w:r>
+            <w:r>
+              <w:rPr>
+                <w:noProof/>
+                <w:webHidden/>
+              </w:rPr>
+              <w:t>7</w:t>
+            </w:r>
+            <w:r>
+              <w:rPr>
+                <w:noProof/>
+                <w:webHidden/>
+              </w:rPr>
+              <w:fldChar w:fldCharType="end"/>
+            </w:r>
+          </w:hyperlink>
+        </w:p>
+        <w:p>
+          <w:pPr>
+            <w:pStyle w:val="TOC2"/>
+            <w:tabs>
+              <w:tab w:val="right" w:leader="dot" w:pos="9062"/>
+            </w:tabs>
+            <w:rPr>
+              <w:noProof/>
+              <w:lang w:eastAsia="nl-NL"/>
+            </w:rPr>
+          </w:pPr>
+          <w:hyperlink w:anchor="_Toc475092512" w:history="1">
+            <w:r>
+              <w:rPr>
+                <w:rStyle w:val="Hyperlink"/>
+                <w:noProof/>
+              </w:rPr>
+              <w:t>Intern</w:t>
+            </w:r>
+            <w:r>
+              <w:rPr>
+                <w:noProof/>
+                <w:webHidden/>
+              </w:rPr>
+              <w:tab/>
+            </w:r>
+            <w:r>
+              <w:rPr>
+                <w:noProof/>
+                <w:webHidden/>
+              </w:rPr>
+              <w:fldChar w:fldCharType="begin"/>
+            </w:r>
+            <w:r>
+              <w:rPr>
+                <w:noProof/>
+                <w:webHidden/>
+              </w:rPr>
+              <w:instrText xml:space="preserve"> PAGEREF _Toc475092512 \h </w:instrText>
+            </w:r>
+            <w:r>
+              <w:rPr>
+                <w:noProof/>
+                <w:webHidden/>
+              </w:rPr>
+            </w:r>
+            <w:r>
+              <w:rPr>
+                <w:noProof/>
+                <w:webHidden/>
+              </w:rPr>
+              <w:fldChar w:fldCharType="separate"/>
+            </w:r>
+            <w:r>
+              <w:rPr>
+                <w:noProof/>
+                <w:webHidden/>
+              </w:rPr>
+              <w:t>7</w:t>
+            </w:r>
+            <w:r>
+              <w:rPr>
+                <w:noProof/>
+                <w:webHidden/>
+              </w:rPr>
+              <w:fldChar w:fldCharType="end"/>
+            </w:r>
+          </w:hyperlink>
+        </w:p>
+        <w:p>
+          <w:pPr>
+            <w:pStyle w:val="TOC2"/>
+            <w:tabs>
+              <w:tab w:val="right" w:leader="dot" w:pos="9062"/>
+            </w:tabs>
+            <w:rPr>
+              <w:noProof/>
+              <w:lang w:eastAsia="nl-NL"/>
+            </w:rPr>
+          </w:pPr>
+          <w:hyperlink w:anchor="_Toc475092513" w:history="1">
+            <w:r>
+              <w:rPr>
+                <w:rStyle w:val="Hyperlink"/>
+                <w:noProof/>
+              </w:rPr>
+              <w:t>Extern</w:t>
+            </w:r>
+            <w:r>
+              <w:rPr>
+                <w:noProof/>
+                <w:webHidden/>
+              </w:rPr>
+              <w:tab/>
+            </w:r>
+            <w:r>
+              <w:rPr>
+                <w:noProof/>
+                <w:webHidden/>
+              </w:rPr>
+              <w:fldChar w:fldCharType="begin"/>
+            </w:r>
+            <w:r>
+              <w:rPr>
+                <w:noProof/>
+                <w:webHidden/>
+              </w:rPr>
+              <w:instrText xml:space="preserve"> PAGEREF _Toc475092513 \h </w:instrText>
+            </w:r>
+            <w:r>
+              <w:rPr>
+                <w:noProof/>
+                <w:webHidden/>
+              </w:rPr>
+            </w:r>
+            <w:r>
+              <w:rPr>
+                <w:noProof/>
+                <w:webHidden/>
+              </w:rPr>
+              <w:fldChar w:fldCharType="separate"/>
+            </w:r>
+            <w:r>
+              <w:rPr>
+                <w:noProof/>
+                <w:webHidden/>
+              </w:rPr>
+              <w:t>7</w:t>
+            </w:r>
+            <w:r>
+              <w:rPr>
+                <w:noProof/>
+                <w:webHidden/>
+              </w:rPr>
+              <w:fldChar w:fldCharType="end"/>
+            </w:r>
+          </w:hyperlink>
+        </w:p>
+        <w:p>
+          <w:r>
+            <w:rPr>
+              <w:b/>
+              <w:bCs/>
+            </w:rPr>
+            <w:fldChar w:fldCharType="end"/>
+          </w:r>
+        </w:p>
+      </w:sdtContent>
+    </w:sdt>
+    <w:p>
+      <w:r>
+        <w:br w:type="page"/>
+      </w:r>
+      <w:bookmarkStart w:id="1" w:name="_GoBack"/>
+      <w:bookmarkEnd w:id="1"/>
+    </w:p>
     <w:p>
       <w:pPr>
         <w:pStyle w:val="Heading1"/>
@@ -4147,11 +5091,13 @@
           <w:b/>
         </w:rPr>
       </w:pPr>
+      <w:bookmarkStart w:id="2" w:name="_Toc475092501"/>
       <w:r>
         <w:lastRenderedPageBreak/>
         <w:t>Hoofdstuk 1: Achtergronden</w:t>
       </w:r>
       <w:bookmarkEnd w:id="0"/>
+      <w:bookmarkEnd w:id="2"/>
     </w:p>
     <w:tbl>
       <w:tblPr>
@@ -4377,21 +5323,7 @@
           <w:sz w:val="24"/>
           <w:szCs w:val="24"/>
         </w:rPr>
-        <w:t>D</w:t>
-      </w:r>
-      <w:r>
-        <w:rPr>
-          <w:sz w:val="24"/>
-          <w:szCs w:val="24"/>
-        </w:rPr>
-        <w:t>e klant wilt gemakkelijk op zijn mobiel tijd en uren bijhouden van zijn gewerkte uren.</w:t>
-      </w:r>
-      <w:r>
-        <w:rPr>
-          <w:sz w:val="24"/>
-          <w:szCs w:val="24"/>
-        </w:rPr>
-        <w:t xml:space="preserve"> Mogelijke collega’s zullen hier ook gebruik van kunnen maken. </w:t>
+        <w:t xml:space="preserve">De klant wilt gemakkelijk op zijn mobiel tijd en uren bijhouden van zijn gewerkte uren. Mogelijke collega’s zullen hier ook gebruik van kunnen maken. </w:t>
       </w:r>
       <w:r>
         <w:t xml:space="preserve">Dit project zal worden ontwikkeld voor Windows Phone. </w:t>
@@ -4406,21 +5338,20 @@
       <w:pPr>
         <w:pStyle w:val="Heading1"/>
       </w:pPr>
-      <w:bookmarkStart w:id="1" w:name="_Toc411429240"/>
+      <w:bookmarkStart w:id="3" w:name="_Toc411429240"/>
+      <w:bookmarkStart w:id="4" w:name="_Toc475092502"/>
       <w:r>
         <w:t>Hoofdstuk 2: Projectopdrachten</w:t>
       </w:r>
-      <w:bookmarkEnd w:id="1"/>
+      <w:bookmarkEnd w:id="3"/>
+      <w:bookmarkEnd w:id="4"/>
     </w:p>
     <w:p>
       <w:pPr>
         <w:pStyle w:val="NoSpacing"/>
       </w:pPr>
       <w:r>
-        <w:t xml:space="preserve">De naam van het project is: </w:t>
-      </w:r>
-      <w:r>
-        <w:t>Windows Phone App</w:t>
+        <w:t>De naam van het project is: Windows Phone App</w:t>
       </w:r>
     </w:p>
     <w:p>
@@ -4428,22 +5359,7 @@
         <w:pStyle w:val="NoSpacing"/>
       </w:pPr>
       <w:r>
-        <w:t xml:space="preserve">In dit project gaan we een </w:t>
-      </w:r>
-      <w:r>
-        <w:t xml:space="preserve">app </w:t>
-      </w:r>
-      <w:r>
-        <w:t>maken voor</w:t>
-      </w:r>
-      <w:r>
-        <w:t xml:space="preserve"> op Windows Phone</w:t>
-      </w:r>
-      <w:r>
-        <w:t>.</w:t>
-      </w:r>
-      <w:r>
-        <w:t xml:space="preserve"> De opdrachtgever wilt </w:t>
+        <w:t xml:space="preserve">In dit project gaan we een app maken voor op Windows Phone. De opdrachtgever wilt </w:t>
       </w:r>
       <w:r>
         <w:t>een app</w:t>
@@ -4455,31 +5371,7 @@
         <w:t xml:space="preserve">die het makkelijker maakt </w:t>
       </w:r>
       <w:r>
-        <w:t>voor tijd en urenregistratie om werktijden beter bij te houden</w:t>
-      </w:r>
-      <w:r>
-        <w:t>. Ook moet er een</w:t>
-      </w:r>
-      <w:r>
-        <w:t xml:space="preserve"> plan van aanpak </w:t>
-      </w:r>
-      <w:r>
-        <w:t>gemaakt worden</w:t>
-      </w:r>
-      <w:r>
-        <w:t xml:space="preserve">, waarin beschreven staat wat er allemaal in </w:t>
-      </w:r>
-      <w:r>
-        <w:t>de app</w:t>
-      </w:r>
-      <w:r>
-        <w:t xml:space="preserve"> moet komen en hoe het moet werken</w:t>
-      </w:r>
-      <w:r>
-        <w:t xml:space="preserve"> volgens de eisen van de opdrachtgever</w:t>
-      </w:r>
-      <w:r>
-        <w:t>.</w:t>
+        <w:t>voor tijd en urenregistratie om werktijden beter bij te houden. Ook moet er een plan van aanpak gemaakt worden, waarin beschreven staat wat er allemaal in de app moet komen en hoe het moet werken volgens de eisen van de opdrachtgever.</w:t>
       </w:r>
     </w:p>
     <w:p>
@@ -4491,21 +5383,20 @@
       <w:pPr>
         <w:pStyle w:val="Heading1"/>
       </w:pPr>
-      <w:bookmarkStart w:id="2" w:name="_Toc411429241"/>
+      <w:bookmarkStart w:id="5" w:name="_Toc411429241"/>
+      <w:bookmarkStart w:id="6" w:name="_Toc475092503"/>
       <w:r>
         <w:t>Hoofdstuk 3: Projectactiviteiten</w:t>
       </w:r>
-      <w:bookmarkEnd w:id="2"/>
+      <w:bookmarkEnd w:id="5"/>
+      <w:bookmarkEnd w:id="6"/>
     </w:p>
     <w:p>
       <w:pPr>
         <w:pStyle w:val="NoSpacing"/>
       </w:pPr>
       <w:r>
-        <w:t>Uitgewerkt interview met opdrachtgever: int</w:t>
-      </w:r>
-      <w:r>
-        <w:t>erviewvragen en gespreksverslag</w:t>
+        <w:t>Uitgewerkt interview met opdrachtgever: interviewvragen en gespreksverslag</w:t>
       </w:r>
     </w:p>
     <w:p>
@@ -4553,16 +5444,7 @@
         <w:pStyle w:val="NoSpacing"/>
       </w:pPr>
       <w:r>
-        <w:t>Evaluatierapport van het implementatietraject, waarin de gegevens, zoals besproken met de</w:t>
-      </w:r>
-      <w:r>
-        <w:t xml:space="preserve"> </w:t>
-      </w:r>
-      <w:r>
-        <w:t>opdrachtgever, zijn</w:t>
-      </w:r>
-      <w:r>
-        <w:t xml:space="preserve"> vastgelegd</w:t>
+        <w:t>Evaluatierapport van het implementatietraject, waarin de gegevens, zoals besproken met de opdrachtgever, zijn vastgelegd</w:t>
       </w:r>
       <w:r>
         <w:br/>
@@ -4580,12 +5462,14 @@
       <w:pPr>
         <w:pStyle w:val="Heading1"/>
       </w:pPr>
-      <w:bookmarkStart w:id="3" w:name="_Toc411429242"/>
+      <w:bookmarkStart w:id="7" w:name="_Toc411429242"/>
+      <w:bookmarkStart w:id="8" w:name="_Toc475092504"/>
       <w:r>
         <w:lastRenderedPageBreak/>
         <w:t>Hoofdstuk 4: Projectgrenzen</w:t>
       </w:r>
-      <w:bookmarkEnd w:id="3"/>
+      <w:bookmarkEnd w:id="7"/>
+      <w:bookmarkEnd w:id="8"/>
     </w:p>
     <w:tbl>
       <w:tblPr>
@@ -4902,15 +5786,7 @@
                 <w:b/>
                 <w:bCs/>
               </w:rPr>
-              <w:t>Op tijd eindigen</w:t>
-            </w:r>
-            <w:r>
-              <w:rPr>
-                <w:rFonts w:ascii="Calibri" w:eastAsia="Calibri" w:hAnsi="Calibri" w:cs="Calibri"/>
-                <w:b/>
-                <w:bCs/>
-              </w:rPr>
-              <w:t>:</w:t>
+              <w:t>Op tijd eindigen:</w:t>
             </w:r>
           </w:p>
         </w:tc>
@@ -5248,14 +6124,16 @@
       <w:pPr>
         <w:pStyle w:val="Heading1"/>
       </w:pPr>
-      <w:bookmarkStart w:id="4" w:name="_Toc411429243"/>
+      <w:bookmarkStart w:id="9" w:name="_Toc411429243"/>
+      <w:bookmarkStart w:id="10" w:name="_Toc475092505"/>
       <w:r>
         <w:t xml:space="preserve">Hoofdstuk 5: </w:t>
       </w:r>
       <w:r>
         <w:t>Producten</w:t>
       </w:r>
-      <w:bookmarkEnd w:id="4"/>
+      <w:bookmarkEnd w:id="9"/>
+      <w:bookmarkEnd w:id="10"/>
     </w:p>
     <w:p>
       <w:pPr>
@@ -5733,44 +6611,54 @@
       <w:pPr>
         <w:pStyle w:val="Heading1"/>
       </w:pPr>
-      <w:bookmarkStart w:id="5" w:name="_Toc411429244"/>
+      <w:bookmarkStart w:id="11" w:name="_Toc411429244"/>
+      <w:bookmarkStart w:id="12" w:name="_Toc475092506"/>
       <w:r>
         <w:t xml:space="preserve">Hoofdstuk 6: </w:t>
       </w:r>
       <w:r>
         <w:t>Kwaliteit</w:t>
       </w:r>
-      <w:bookmarkEnd w:id="5"/>
+      <w:bookmarkEnd w:id="11"/>
+      <w:bookmarkEnd w:id="12"/>
     </w:p>
     <w:p>
       <w:pPr>
         <w:pStyle w:val="NoSpacing"/>
       </w:pPr>
+      <w:r>
+        <w:t>De kwaliteit wordt gewaarborgd door de acceptatietests die worden uitgevoerd door andere projectgroepjes. Door die resultaten en door hun feedback zorgen wij ervoor dat alles klopt er werkt zoals het hoort. Om de zoveel keer wordt ook het een en ander afgetekend door de projectbegeleider. Verder werken we (wanneer mogelijk) aan de optimalisatie van de code, zodat een schoner eindresultaat het gevolg is.</w:t>
+      </w:r>
     </w:p>
     <w:p>
-      <w:pPr>
-        <w:pStyle w:val="NoSpacing"/>
-      </w:pPr>
+      <w:r>
+        <w:br w:type="page"/>
+      </w:r>
     </w:p>
     <w:p>
       <w:pPr>
         <w:pStyle w:val="Heading1"/>
       </w:pPr>
-      <w:bookmarkStart w:id="6" w:name="_Toc411429245"/>
+      <w:bookmarkStart w:id="13" w:name="_Toc411429245"/>
+      <w:bookmarkStart w:id="14" w:name="_Toc475092507"/>
       <w:r>
+        <w:lastRenderedPageBreak/>
         <w:t>Hoofdstuk 7: Projectorganisatie</w:t>
       </w:r>
-      <w:bookmarkEnd w:id="6"/>
+      <w:bookmarkEnd w:id="13"/>
+      <w:bookmarkEnd w:id="14"/>
     </w:p>
     <w:p>
       <w:pPr>
         <w:pStyle w:val="Heading2"/>
       </w:pPr>
-      <w:bookmarkStart w:id="7" w:name="_Toc474741189"/>
+      <w:bookmarkStart w:id="15" w:name="_Toc474741189"/>
+      <w:bookmarkStart w:id="16" w:name="_Toc475092508"/>
       <w:r>
         <w:t>Uitvoerende:</w:t>
       </w:r>
-      <w:bookmarkEnd w:id="7"/>
+      <w:bookmarkEnd w:id="15"/>
+      <w:bookmarkEnd w:id="16"/>
     </w:p>
     <w:tbl>
       <w:tblPr>
@@ -6254,21 +7142,6 @@
     <w:p>
       <w:pPr>
         <w:pStyle w:val="NoSpacing"/>
-      </w:pPr>
-    </w:p>
-    <w:p>
-      <w:pPr>
-        <w:pStyle w:val="NoSpacing"/>
-      </w:pPr>
-    </w:p>
-    <w:p>
-      <w:pPr>
-        <w:pStyle w:val="NoSpacing"/>
-      </w:pPr>
-    </w:p>
-    <w:p>
-      <w:pPr>
-        <w:pStyle w:val="NoSpacing"/>
         <w:rPr>
           <w:b/>
         </w:rPr>
@@ -6355,13 +7228,13 @@
       <w:pPr>
         <w:pStyle w:val="Heading1"/>
       </w:pPr>
-      <w:bookmarkStart w:id="8" w:name="_Toc411429246"/>
+      <w:bookmarkStart w:id="17" w:name="_Toc411429246"/>
+      <w:bookmarkStart w:id="18" w:name="_Toc475092509"/>
       <w:r>
         <w:t>Hoofdstuk 8: Planning</w:t>
       </w:r>
-      <w:bookmarkStart w:id="9" w:name="_GoBack"/>
-      <w:bookmarkEnd w:id="8"/>
-      <w:bookmarkEnd w:id="9"/>
+      <w:bookmarkEnd w:id="17"/>
+      <w:bookmarkEnd w:id="18"/>
     </w:p>
     <w:p>
       <w:pPr>
@@ -6371,6 +7244,1366 @@
         <w:t>Er is een planning gemaakt in MS Project.</w:t>
       </w:r>
     </w:p>
+    <w:tbl>
+      <w:tblPr>
+        <w:tblStyle w:val="GridTable4-Accent5"/>
+        <w:tblW w:w="0" w:type="auto"/>
+        <w:tblLook w:val="04A0" w:firstRow="1" w:lastRow="0" w:firstColumn="1" w:lastColumn="0" w:noHBand="0" w:noVBand="1"/>
+      </w:tblPr>
+      <w:tblGrid>
+        <w:gridCol w:w="4531"/>
+        <w:gridCol w:w="4531"/>
+      </w:tblGrid>
+      <w:tr>
+        <w:trPr>
+          <w:cnfStyle w:val="100000000000" w:firstRow="1" w:lastRow="0" w:firstColumn="0" w:lastColumn="0" w:oddVBand="0" w:evenVBand="0" w:oddHBand="0" w:evenHBand="0" w:firstRowFirstColumn="0" w:firstRowLastColumn="0" w:lastRowFirstColumn="0" w:lastRowLastColumn="0"/>
+        </w:trPr>
+        <w:tc>
+          <w:tcPr>
+            <w:cnfStyle w:val="001000000000" w:firstRow="0" w:lastRow="0" w:firstColumn="1" w:lastColumn="0" w:oddVBand="0" w:evenVBand="0" w:oddHBand="0" w:evenHBand="0" w:firstRowFirstColumn="0" w:firstRowLastColumn="0" w:lastRowFirstColumn="0" w:lastRowLastColumn="0"/>
+            <w:tcW w:w="4531" w:type="dxa"/>
+          </w:tcPr>
+          <w:p>
+            <w:pPr>
+              <w:pStyle w:val="NoSpacing"/>
+            </w:pPr>
+            <w:r>
+              <w:t>Taak</w:t>
+            </w:r>
+          </w:p>
+        </w:tc>
+        <w:tc>
+          <w:tcPr>
+            <w:tcW w:w="4531" w:type="dxa"/>
+          </w:tcPr>
+          <w:p>
+            <w:pPr>
+              <w:pStyle w:val="NoSpacing"/>
+              <w:cnfStyle w:val="100000000000" w:firstRow="1" w:lastRow="0" w:firstColumn="0" w:lastColumn="0" w:oddVBand="0" w:evenVBand="0" w:oddHBand="0" w:evenHBand="0" w:firstRowFirstColumn="0" w:firstRowLastColumn="0" w:lastRowFirstColumn="0" w:lastRowLastColumn="0"/>
+              <w:rPr>
+                <w:rFonts w:ascii="Segoe UI" w:eastAsia="Times New Roman" w:hAnsi="Segoe UI" w:cs="Segoe UI"/>
+                <w:sz w:val="18"/>
+                <w:szCs w:val="18"/>
+              </w:rPr>
+            </w:pPr>
+            <w:r>
+              <w:rPr>
+                <w:rFonts w:ascii="Segoe UI" w:hAnsi="Segoe UI" w:cs="Segoe UI"/>
+                <w:color w:val="363636"/>
+                <w:sz w:val="18"/>
+                <w:szCs w:val="18"/>
+                <w:shd w:val="clear" w:color="auto" w:fill="DFE3E8"/>
+              </w:rPr>
+              <w:t>Wie</w:t>
+            </w:r>
+          </w:p>
+        </w:tc>
+      </w:tr>
+      <w:tr>
+        <w:trPr>
+          <w:cnfStyle w:val="000000100000" w:firstRow="0" w:lastRow="0" w:firstColumn="0" w:lastColumn="0" w:oddVBand="0" w:evenVBand="0" w:oddHBand="1" w:evenHBand="0" w:firstRowFirstColumn="0" w:firstRowLastColumn="0" w:lastRowFirstColumn="0" w:lastRowLastColumn="0"/>
+        </w:trPr>
+        <w:tc>
+          <w:tcPr>
+            <w:cnfStyle w:val="001000000000" w:firstRow="0" w:lastRow="0" w:firstColumn="1" w:lastColumn="0" w:oddVBand="0" w:evenVBand="0" w:oddHBand="0" w:evenHBand="0" w:firstRowFirstColumn="0" w:firstRowLastColumn="0" w:lastRowFirstColumn="0" w:lastRowLastColumn="0"/>
+            <w:tcW w:w="4531" w:type="dxa"/>
+          </w:tcPr>
+          <w:p>
+            <w:pPr>
+              <w:pStyle w:val="NoSpacing"/>
+            </w:pPr>
+            <w:r>
+              <w:t>Interview voorbereiden</w:t>
+            </w:r>
+          </w:p>
+        </w:tc>
+        <w:tc>
+          <w:tcPr>
+            <w:tcW w:w="4531" w:type="dxa"/>
+          </w:tcPr>
+          <w:p>
+            <w:pPr>
+              <w:pStyle w:val="NoSpacing"/>
+              <w:cnfStyle w:val="000000100000" w:firstRow="0" w:lastRow="0" w:firstColumn="0" w:lastColumn="0" w:oddVBand="0" w:evenVBand="0" w:oddHBand="1" w:evenHBand="0" w:firstRowFirstColumn="0" w:firstRowLastColumn="0" w:lastRowFirstColumn="0" w:lastRowLastColumn="0"/>
+              <w:rPr>
+                <w:rFonts w:ascii="Calibri" w:hAnsi="Calibri" w:cs="Times New Roman"/>
+              </w:rPr>
+            </w:pPr>
+            <w:r>
+              <w:rPr>
+                <w:rFonts w:ascii="Calibri" w:hAnsi="Calibri"/>
+                <w:color w:val="000000"/>
+              </w:rPr>
+              <w:t>Patrick van Batenburg</w:t>
+            </w:r>
+          </w:p>
+        </w:tc>
+      </w:tr>
+      <w:tr>
+        <w:tc>
+          <w:tcPr>
+            <w:cnfStyle w:val="001000000000" w:firstRow="0" w:lastRow="0" w:firstColumn="1" w:lastColumn="0" w:oddVBand="0" w:evenVBand="0" w:oddHBand="0" w:evenHBand="0" w:firstRowFirstColumn="0" w:firstRowLastColumn="0" w:lastRowFirstColumn="0" w:lastRowLastColumn="0"/>
+            <w:tcW w:w="4531" w:type="dxa"/>
+          </w:tcPr>
+          <w:p>
+            <w:pPr>
+              <w:pStyle w:val="NoSpacing"/>
+            </w:pPr>
+            <w:r>
+              <w:t>Hernieuwde opdracht</w:t>
+            </w:r>
+          </w:p>
+        </w:tc>
+        <w:tc>
+          <w:tcPr>
+            <w:tcW w:w="4531" w:type="dxa"/>
+          </w:tcPr>
+          <w:p>
+            <w:pPr>
+              <w:pStyle w:val="NoSpacing"/>
+              <w:cnfStyle w:val="000000000000" w:firstRow="0" w:lastRow="0" w:firstColumn="0" w:lastColumn="0" w:oddVBand="0" w:evenVBand="0" w:oddHBand="0" w:evenHBand="0" w:firstRowFirstColumn="0" w:firstRowLastColumn="0" w:lastRowFirstColumn="0" w:lastRowLastColumn="0"/>
+              <w:rPr>
+                <w:rFonts w:ascii="Calibri" w:hAnsi="Calibri"/>
+              </w:rPr>
+            </w:pPr>
+            <w:r>
+              <w:rPr>
+                <w:rFonts w:ascii="Calibri" w:hAnsi="Calibri"/>
+                <w:color w:val="000000"/>
+              </w:rPr>
+              <w:t>Patrick van Batenburg</w:t>
+            </w:r>
+          </w:p>
+        </w:tc>
+      </w:tr>
+      <w:tr>
+        <w:trPr>
+          <w:cnfStyle w:val="000000100000" w:firstRow="0" w:lastRow="0" w:firstColumn="0" w:lastColumn="0" w:oddVBand="0" w:evenVBand="0" w:oddHBand="1" w:evenHBand="0" w:firstRowFirstColumn="0" w:firstRowLastColumn="0" w:lastRowFirstColumn="0" w:lastRowLastColumn="0"/>
+        </w:trPr>
+        <w:tc>
+          <w:tcPr>
+            <w:cnfStyle w:val="001000000000" w:firstRow="0" w:lastRow="0" w:firstColumn="1" w:lastColumn="0" w:oddVBand="0" w:evenVBand="0" w:oddHBand="0" w:evenHBand="0" w:firstRowFirstColumn="0" w:firstRowLastColumn="0" w:lastRowFirstColumn="0" w:lastRowLastColumn="0"/>
+            <w:tcW w:w="4531" w:type="dxa"/>
+          </w:tcPr>
+          <w:p>
+            <w:pPr>
+              <w:pStyle w:val="NoSpacing"/>
+            </w:pPr>
+            <w:r>
+              <w:t>Offerte</w:t>
+            </w:r>
+          </w:p>
+        </w:tc>
+        <w:tc>
+          <w:tcPr>
+            <w:tcW w:w="4531" w:type="dxa"/>
+          </w:tcPr>
+          <w:p>
+            <w:pPr>
+              <w:pStyle w:val="NoSpacing"/>
+              <w:cnfStyle w:val="000000100000" w:firstRow="0" w:lastRow="0" w:firstColumn="0" w:lastColumn="0" w:oddVBand="0" w:evenVBand="0" w:oddHBand="1" w:evenHBand="0" w:firstRowFirstColumn="0" w:firstRowLastColumn="0" w:lastRowFirstColumn="0" w:lastRowLastColumn="0"/>
+              <w:rPr>
+                <w:rFonts w:ascii="Calibri" w:hAnsi="Calibri"/>
+              </w:rPr>
+            </w:pPr>
+            <w:r>
+              <w:rPr>
+                <w:rFonts w:ascii="Calibri" w:hAnsi="Calibri"/>
+                <w:color w:val="000000"/>
+              </w:rPr>
+              <w:t>Patrick van Batenburg</w:t>
+            </w:r>
+          </w:p>
+        </w:tc>
+      </w:tr>
+      <w:tr>
+        <w:tc>
+          <w:tcPr>
+            <w:cnfStyle w:val="001000000000" w:firstRow="0" w:lastRow="0" w:firstColumn="1" w:lastColumn="0" w:oddVBand="0" w:evenVBand="0" w:oddHBand="0" w:evenHBand="0" w:firstRowFirstColumn="0" w:firstRowLastColumn="0" w:lastRowFirstColumn="0" w:lastRowLastColumn="0"/>
+            <w:tcW w:w="4531" w:type="dxa"/>
+          </w:tcPr>
+          <w:p>
+            <w:pPr>
+              <w:pStyle w:val="NoSpacing"/>
+            </w:pPr>
+            <w:r>
+              <w:t xml:space="preserve">Prototype van </w:t>
+            </w:r>
+            <w:proofErr w:type="spellStart"/>
+            <w:r>
+              <w:t>shermen</w:t>
+            </w:r>
+            <w:proofErr w:type="spellEnd"/>
+            <w:r>
+              <w:t xml:space="preserve"> gebaseerd op interview</w:t>
+            </w:r>
+          </w:p>
+        </w:tc>
+        <w:tc>
+          <w:tcPr>
+            <w:tcW w:w="4531" w:type="dxa"/>
+          </w:tcPr>
+          <w:p>
+            <w:pPr>
+              <w:pStyle w:val="NoSpacing"/>
+              <w:cnfStyle w:val="000000000000" w:firstRow="0" w:lastRow="0" w:firstColumn="0" w:lastColumn="0" w:oddVBand="0" w:evenVBand="0" w:oddHBand="0" w:evenHBand="0" w:firstRowFirstColumn="0" w:firstRowLastColumn="0" w:lastRowFirstColumn="0" w:lastRowLastColumn="0"/>
+              <w:rPr>
+                <w:rFonts w:ascii="Calibri" w:hAnsi="Calibri"/>
+              </w:rPr>
+            </w:pPr>
+            <w:r>
+              <w:rPr>
+                <w:rFonts w:ascii="Calibri" w:hAnsi="Calibri"/>
+                <w:color w:val="000000"/>
+              </w:rPr>
+              <w:t xml:space="preserve">Steven </w:t>
+            </w:r>
+            <w:proofErr w:type="spellStart"/>
+            <w:r>
+              <w:rPr>
+                <w:rFonts w:ascii="Calibri" w:hAnsi="Calibri"/>
+                <w:color w:val="000000"/>
+              </w:rPr>
+              <w:t>Logghe</w:t>
+            </w:r>
+            <w:proofErr w:type="spellEnd"/>
+          </w:p>
+        </w:tc>
+      </w:tr>
+      <w:tr>
+        <w:trPr>
+          <w:cnfStyle w:val="000000100000" w:firstRow="0" w:lastRow="0" w:firstColumn="0" w:lastColumn="0" w:oddVBand="0" w:evenVBand="0" w:oddHBand="1" w:evenHBand="0" w:firstRowFirstColumn="0" w:firstRowLastColumn="0" w:lastRowFirstColumn="0" w:lastRowLastColumn="0"/>
+        </w:trPr>
+        <w:tc>
+          <w:tcPr>
+            <w:cnfStyle w:val="001000000000" w:firstRow="0" w:lastRow="0" w:firstColumn="1" w:lastColumn="0" w:oddVBand="0" w:evenVBand="0" w:oddHBand="0" w:evenHBand="0" w:firstRowFirstColumn="0" w:firstRowLastColumn="0" w:lastRowFirstColumn="0" w:lastRowLastColumn="0"/>
+            <w:tcW w:w="4531" w:type="dxa"/>
+          </w:tcPr>
+          <w:p>
+            <w:pPr>
+              <w:pStyle w:val="NoSpacing"/>
+            </w:pPr>
+            <w:r>
+              <w:t>Plan van aanpak</w:t>
+            </w:r>
+          </w:p>
+        </w:tc>
+        <w:tc>
+          <w:tcPr>
+            <w:tcW w:w="4531" w:type="dxa"/>
+          </w:tcPr>
+          <w:p>
+            <w:pPr>
+              <w:pStyle w:val="NoSpacing"/>
+              <w:cnfStyle w:val="000000100000" w:firstRow="0" w:lastRow="0" w:firstColumn="0" w:lastColumn="0" w:oddVBand="0" w:evenVBand="0" w:oddHBand="1" w:evenHBand="0" w:firstRowFirstColumn="0" w:firstRowLastColumn="0" w:lastRowFirstColumn="0" w:lastRowLastColumn="0"/>
+              <w:rPr>
+                <w:rFonts w:ascii="Calibri" w:hAnsi="Calibri"/>
+              </w:rPr>
+            </w:pPr>
+            <w:r>
+              <w:rPr>
+                <w:rFonts w:ascii="Calibri" w:hAnsi="Calibri"/>
+                <w:color w:val="000000"/>
+              </w:rPr>
+              <w:t>Patrick van Batenburg</w:t>
+            </w:r>
+          </w:p>
+        </w:tc>
+      </w:tr>
+      <w:tr>
+        <w:tc>
+          <w:tcPr>
+            <w:cnfStyle w:val="001000000000" w:firstRow="0" w:lastRow="0" w:firstColumn="1" w:lastColumn="0" w:oddVBand="0" w:evenVBand="0" w:oddHBand="0" w:evenHBand="0" w:firstRowFirstColumn="0" w:firstRowLastColumn="0" w:lastRowFirstColumn="0" w:lastRowLastColumn="0"/>
+            <w:tcW w:w="4531" w:type="dxa"/>
+          </w:tcPr>
+          <w:p>
+            <w:pPr>
+              <w:pStyle w:val="NoSpacing"/>
+            </w:pPr>
+            <w:r>
+              <w:t>Globale planning voor het gehele project in een planningstool (bijvoorbeeld in MS-Project)</w:t>
+            </w:r>
+          </w:p>
+        </w:tc>
+        <w:tc>
+          <w:tcPr>
+            <w:tcW w:w="4531" w:type="dxa"/>
+          </w:tcPr>
+          <w:p>
+            <w:pPr>
+              <w:pStyle w:val="NoSpacing"/>
+              <w:cnfStyle w:val="000000000000" w:firstRow="0" w:lastRow="0" w:firstColumn="0" w:lastColumn="0" w:oddVBand="0" w:evenVBand="0" w:oddHBand="0" w:evenHBand="0" w:firstRowFirstColumn="0" w:firstRowLastColumn="0" w:lastRowFirstColumn="0" w:lastRowLastColumn="0"/>
+              <w:rPr>
+                <w:rFonts w:ascii="Calibri" w:hAnsi="Calibri"/>
+              </w:rPr>
+            </w:pPr>
+            <w:r>
+              <w:rPr>
+                <w:rFonts w:ascii="Calibri" w:hAnsi="Calibri"/>
+                <w:color w:val="000000"/>
+              </w:rPr>
+              <w:t>Patrick van Batenburg</w:t>
+            </w:r>
+          </w:p>
+        </w:tc>
+      </w:tr>
+      <w:tr>
+        <w:trPr>
+          <w:cnfStyle w:val="000000100000" w:firstRow="0" w:lastRow="0" w:firstColumn="0" w:lastColumn="0" w:oddVBand="0" w:evenVBand="0" w:oddHBand="1" w:evenHBand="0" w:firstRowFirstColumn="0" w:firstRowLastColumn="0" w:lastRowFirstColumn="0" w:lastRowLastColumn="0"/>
+        </w:trPr>
+        <w:tc>
+          <w:tcPr>
+            <w:cnfStyle w:val="001000000000" w:firstRow="0" w:lastRow="0" w:firstColumn="1" w:lastColumn="0" w:oddVBand="0" w:evenVBand="0" w:oddHBand="0" w:evenHBand="0" w:firstRowFirstColumn="0" w:firstRowLastColumn="0" w:lastRowFirstColumn="0" w:lastRowLastColumn="0"/>
+            <w:tcW w:w="4531" w:type="dxa"/>
+          </w:tcPr>
+          <w:p>
+            <w:pPr>
+              <w:pStyle w:val="NoSpacing"/>
+            </w:pPr>
+            <w:r>
+              <w:t xml:space="preserve">Functioneel ontwerp inclusief </w:t>
+            </w:r>
+            <w:proofErr w:type="spellStart"/>
+            <w:r>
+              <w:t>taakverdeeling</w:t>
+            </w:r>
+            <w:proofErr w:type="spellEnd"/>
+          </w:p>
+        </w:tc>
+        <w:tc>
+          <w:tcPr>
+            <w:tcW w:w="4531" w:type="dxa"/>
+          </w:tcPr>
+          <w:p>
+            <w:pPr>
+              <w:pStyle w:val="NoSpacing"/>
+              <w:cnfStyle w:val="000000100000" w:firstRow="0" w:lastRow="0" w:firstColumn="0" w:lastColumn="0" w:oddVBand="0" w:evenVBand="0" w:oddHBand="1" w:evenHBand="0" w:firstRowFirstColumn="0" w:firstRowLastColumn="0" w:lastRowFirstColumn="0" w:lastRowLastColumn="0"/>
+              <w:rPr>
+                <w:rFonts w:ascii="Calibri" w:hAnsi="Calibri"/>
+              </w:rPr>
+            </w:pPr>
+            <w:r>
+              <w:rPr>
+                <w:rFonts w:ascii="Calibri" w:hAnsi="Calibri"/>
+                <w:color w:val="000000"/>
+              </w:rPr>
+              <w:t>Patrick van Batenburg</w:t>
+            </w:r>
+          </w:p>
+        </w:tc>
+      </w:tr>
+      <w:tr>
+        <w:tc>
+          <w:tcPr>
+            <w:cnfStyle w:val="001000000000" w:firstRow="0" w:lastRow="0" w:firstColumn="1" w:lastColumn="0" w:oddVBand="0" w:evenVBand="0" w:oddHBand="0" w:evenHBand="0" w:firstRowFirstColumn="0" w:firstRowLastColumn="0" w:lastRowFirstColumn="0" w:lastRowLastColumn="0"/>
+            <w:tcW w:w="4531" w:type="dxa"/>
+          </w:tcPr>
+          <w:p>
+            <w:pPr>
+              <w:pStyle w:val="NoSpacing"/>
+            </w:pPr>
+            <w:proofErr w:type="spellStart"/>
+            <w:r>
+              <w:t>Use</w:t>
+            </w:r>
+            <w:proofErr w:type="spellEnd"/>
+            <w:r>
+              <w:t>-case diagram</w:t>
+            </w:r>
+          </w:p>
+        </w:tc>
+        <w:tc>
+          <w:tcPr>
+            <w:tcW w:w="4531" w:type="dxa"/>
+          </w:tcPr>
+          <w:p>
+            <w:pPr>
+              <w:pStyle w:val="NoSpacing"/>
+              <w:cnfStyle w:val="000000000000" w:firstRow="0" w:lastRow="0" w:firstColumn="0" w:lastColumn="0" w:oddVBand="0" w:evenVBand="0" w:oddHBand="0" w:evenHBand="0" w:firstRowFirstColumn="0" w:firstRowLastColumn="0" w:lastRowFirstColumn="0" w:lastRowLastColumn="0"/>
+            </w:pPr>
+            <w:r>
+              <w:rPr>
+                <w:rFonts w:ascii="Calibri" w:hAnsi="Calibri"/>
+                <w:color w:val="000000"/>
+              </w:rPr>
+              <w:t xml:space="preserve">Steven </w:t>
+            </w:r>
+            <w:proofErr w:type="spellStart"/>
+            <w:r>
+              <w:rPr>
+                <w:rFonts w:ascii="Calibri" w:hAnsi="Calibri"/>
+                <w:color w:val="000000"/>
+              </w:rPr>
+              <w:t>Logghe</w:t>
+            </w:r>
+            <w:proofErr w:type="spellEnd"/>
+          </w:p>
+        </w:tc>
+      </w:tr>
+      <w:tr>
+        <w:trPr>
+          <w:cnfStyle w:val="000000100000" w:firstRow="0" w:lastRow="0" w:firstColumn="0" w:lastColumn="0" w:oddVBand="0" w:evenVBand="0" w:oddHBand="1" w:evenHBand="0" w:firstRowFirstColumn="0" w:firstRowLastColumn="0" w:lastRowFirstColumn="0" w:lastRowLastColumn="0"/>
+        </w:trPr>
+        <w:tc>
+          <w:tcPr>
+            <w:cnfStyle w:val="001000000000" w:firstRow="0" w:lastRow="0" w:firstColumn="1" w:lastColumn="0" w:oddVBand="0" w:evenVBand="0" w:oddHBand="0" w:evenHBand="0" w:firstRowFirstColumn="0" w:firstRowLastColumn="0" w:lastRowFirstColumn="0" w:lastRowLastColumn="0"/>
+            <w:tcW w:w="4531" w:type="dxa"/>
+          </w:tcPr>
+          <w:p>
+            <w:pPr>
+              <w:pStyle w:val="NoSpacing"/>
+            </w:pPr>
+            <w:proofErr w:type="spellStart"/>
+            <w:r>
+              <w:t>Use</w:t>
+            </w:r>
+            <w:proofErr w:type="spellEnd"/>
+            <w:r>
+              <w:t>-case templates</w:t>
+            </w:r>
+          </w:p>
+        </w:tc>
+        <w:tc>
+          <w:tcPr>
+            <w:tcW w:w="4531" w:type="dxa"/>
+          </w:tcPr>
+          <w:p>
+            <w:pPr>
+              <w:pStyle w:val="NoSpacing"/>
+              <w:cnfStyle w:val="000000100000" w:firstRow="0" w:lastRow="0" w:firstColumn="0" w:lastColumn="0" w:oddVBand="0" w:evenVBand="0" w:oddHBand="1" w:evenHBand="0" w:firstRowFirstColumn="0" w:firstRowLastColumn="0" w:lastRowFirstColumn="0" w:lastRowLastColumn="0"/>
+            </w:pPr>
+            <w:r>
+              <w:rPr>
+                <w:rFonts w:ascii="Calibri" w:hAnsi="Calibri"/>
+                <w:color w:val="000000"/>
+              </w:rPr>
+              <w:t xml:space="preserve">Steven </w:t>
+            </w:r>
+            <w:proofErr w:type="spellStart"/>
+            <w:r>
+              <w:rPr>
+                <w:rFonts w:ascii="Calibri" w:hAnsi="Calibri"/>
+                <w:color w:val="000000"/>
+              </w:rPr>
+              <w:t>Logghe</w:t>
+            </w:r>
+            <w:proofErr w:type="spellEnd"/>
+          </w:p>
+        </w:tc>
+      </w:tr>
+      <w:tr>
+        <w:tc>
+          <w:tcPr>
+            <w:cnfStyle w:val="001000000000" w:firstRow="0" w:lastRow="0" w:firstColumn="1" w:lastColumn="0" w:oddVBand="0" w:evenVBand="0" w:oddHBand="0" w:evenHBand="0" w:firstRowFirstColumn="0" w:firstRowLastColumn="0" w:lastRowFirstColumn="0" w:lastRowLastColumn="0"/>
+            <w:tcW w:w="4531" w:type="dxa"/>
+          </w:tcPr>
+          <w:p>
+            <w:pPr>
+              <w:pStyle w:val="NoSpacing"/>
+            </w:pPr>
+            <w:r>
+              <w:t>Activiteitendiagrammen</w:t>
+            </w:r>
+          </w:p>
+        </w:tc>
+        <w:tc>
+          <w:tcPr>
+            <w:tcW w:w="4531" w:type="dxa"/>
+          </w:tcPr>
+          <w:p>
+            <w:pPr>
+              <w:pStyle w:val="NoSpacing"/>
+              <w:cnfStyle w:val="000000000000" w:firstRow="0" w:lastRow="0" w:firstColumn="0" w:lastColumn="0" w:oddVBand="0" w:evenVBand="0" w:oddHBand="0" w:evenHBand="0" w:firstRowFirstColumn="0" w:firstRowLastColumn="0" w:lastRowFirstColumn="0" w:lastRowLastColumn="0"/>
+            </w:pPr>
+            <w:r>
+              <w:rPr>
+                <w:rFonts w:ascii="Calibri" w:hAnsi="Calibri"/>
+                <w:color w:val="000000"/>
+              </w:rPr>
+              <w:t xml:space="preserve">Steven </w:t>
+            </w:r>
+            <w:proofErr w:type="spellStart"/>
+            <w:r>
+              <w:rPr>
+                <w:rFonts w:ascii="Calibri" w:hAnsi="Calibri"/>
+                <w:color w:val="000000"/>
+              </w:rPr>
+              <w:t>Logghe</w:t>
+            </w:r>
+            <w:proofErr w:type="spellEnd"/>
+          </w:p>
+        </w:tc>
+      </w:tr>
+      <w:tr>
+        <w:trPr>
+          <w:cnfStyle w:val="000000100000" w:firstRow="0" w:lastRow="0" w:firstColumn="0" w:lastColumn="0" w:oddVBand="0" w:evenVBand="0" w:oddHBand="1" w:evenHBand="0" w:firstRowFirstColumn="0" w:firstRowLastColumn="0" w:lastRowFirstColumn="0" w:lastRowLastColumn="0"/>
+        </w:trPr>
+        <w:tc>
+          <w:tcPr>
+            <w:cnfStyle w:val="001000000000" w:firstRow="0" w:lastRow="0" w:firstColumn="1" w:lastColumn="0" w:oddVBand="0" w:evenVBand="0" w:oddHBand="0" w:evenHBand="0" w:firstRowFirstColumn="0" w:firstRowLastColumn="0" w:lastRowFirstColumn="0" w:lastRowLastColumn="0"/>
+            <w:tcW w:w="4531" w:type="dxa"/>
+          </w:tcPr>
+          <w:p>
+            <w:pPr>
+              <w:pStyle w:val="NoSpacing"/>
+              <w:rPr>
+                <w:rFonts w:ascii="Calibri" w:hAnsi="Calibri" w:cs="Times New Roman"/>
+              </w:rPr>
+            </w:pPr>
+            <w:r>
+              <w:rPr>
+                <w:rFonts w:ascii="Calibri" w:hAnsi="Calibri"/>
+                <w:color w:val="000000"/>
+              </w:rPr>
+              <w:t>Technisch Ontwerp inclusief taakverdeling</w:t>
+            </w:r>
+          </w:p>
+        </w:tc>
+        <w:tc>
+          <w:tcPr>
+            <w:tcW w:w="4531" w:type="dxa"/>
+          </w:tcPr>
+          <w:p>
+            <w:pPr>
+              <w:pStyle w:val="NoSpacing"/>
+              <w:cnfStyle w:val="000000100000" w:firstRow="0" w:lastRow="0" w:firstColumn="0" w:lastColumn="0" w:oddVBand="0" w:evenVBand="0" w:oddHBand="1" w:evenHBand="0" w:firstRowFirstColumn="0" w:firstRowLastColumn="0" w:lastRowFirstColumn="0" w:lastRowLastColumn="0"/>
+            </w:pPr>
+            <w:r>
+              <w:t>Patrick van Batenburg</w:t>
+            </w:r>
+          </w:p>
+        </w:tc>
+      </w:tr>
+      <w:tr>
+        <w:tc>
+          <w:tcPr>
+            <w:cnfStyle w:val="001000000000" w:firstRow="0" w:lastRow="0" w:firstColumn="1" w:lastColumn="0" w:oddVBand="0" w:evenVBand="0" w:oddHBand="0" w:evenHBand="0" w:firstRowFirstColumn="0" w:firstRowLastColumn="0" w:lastRowFirstColumn="0" w:lastRowLastColumn="0"/>
+            <w:tcW w:w="4531" w:type="dxa"/>
+          </w:tcPr>
+          <w:p>
+            <w:pPr>
+              <w:pStyle w:val="NoSpacing"/>
+              <w:rPr>
+                <w:rFonts w:ascii="Calibri" w:hAnsi="Calibri"/>
+              </w:rPr>
+            </w:pPr>
+            <w:proofErr w:type="spellStart"/>
+            <w:r>
+              <w:rPr>
+                <w:rFonts w:ascii="Calibri" w:hAnsi="Calibri"/>
+                <w:color w:val="000000"/>
+              </w:rPr>
+              <w:t>Modeldictionary</w:t>
+            </w:r>
+            <w:proofErr w:type="spellEnd"/>
+          </w:p>
+        </w:tc>
+        <w:tc>
+          <w:tcPr>
+            <w:tcW w:w="4531" w:type="dxa"/>
+          </w:tcPr>
+          <w:p>
+            <w:pPr>
+              <w:pStyle w:val="NoSpacing"/>
+              <w:cnfStyle w:val="000000000000" w:firstRow="0" w:lastRow="0" w:firstColumn="0" w:lastColumn="0" w:oddVBand="0" w:evenVBand="0" w:oddHBand="0" w:evenHBand="0" w:firstRowFirstColumn="0" w:firstRowLastColumn="0" w:lastRowFirstColumn="0" w:lastRowLastColumn="0"/>
+            </w:pPr>
+            <w:r>
+              <w:t xml:space="preserve">Steven </w:t>
+            </w:r>
+            <w:proofErr w:type="spellStart"/>
+            <w:r>
+              <w:t>Logghe</w:t>
+            </w:r>
+            <w:proofErr w:type="spellEnd"/>
+          </w:p>
+        </w:tc>
+      </w:tr>
+      <w:tr>
+        <w:trPr>
+          <w:cnfStyle w:val="000000100000" w:firstRow="0" w:lastRow="0" w:firstColumn="0" w:lastColumn="0" w:oddVBand="0" w:evenVBand="0" w:oddHBand="1" w:evenHBand="0" w:firstRowFirstColumn="0" w:firstRowLastColumn="0" w:lastRowFirstColumn="0" w:lastRowLastColumn="0"/>
+        </w:trPr>
+        <w:tc>
+          <w:tcPr>
+            <w:cnfStyle w:val="001000000000" w:firstRow="0" w:lastRow="0" w:firstColumn="1" w:lastColumn="0" w:oddVBand="0" w:evenVBand="0" w:oddHBand="0" w:evenHBand="0" w:firstRowFirstColumn="0" w:firstRowLastColumn="0" w:lastRowFirstColumn="0" w:lastRowLastColumn="0"/>
+            <w:tcW w:w="4531" w:type="dxa"/>
+          </w:tcPr>
+          <w:p>
+            <w:pPr>
+              <w:pStyle w:val="NoSpacing"/>
+              <w:rPr>
+                <w:rFonts w:ascii="Calibri" w:hAnsi="Calibri"/>
+              </w:rPr>
+            </w:pPr>
+            <w:r>
+              <w:rPr>
+                <w:rFonts w:ascii="Calibri" w:hAnsi="Calibri"/>
+                <w:color w:val="000000"/>
+              </w:rPr>
+              <w:t>Klassendiagram</w:t>
+            </w:r>
+          </w:p>
+        </w:tc>
+        <w:tc>
+          <w:tcPr>
+            <w:tcW w:w="4531" w:type="dxa"/>
+          </w:tcPr>
+          <w:p>
+            <w:pPr>
+              <w:pStyle w:val="NoSpacing"/>
+              <w:cnfStyle w:val="000000100000" w:firstRow="0" w:lastRow="0" w:firstColumn="0" w:lastColumn="0" w:oddVBand="0" w:evenVBand="0" w:oddHBand="1" w:evenHBand="0" w:firstRowFirstColumn="0" w:firstRowLastColumn="0" w:lastRowFirstColumn="0" w:lastRowLastColumn="0"/>
+            </w:pPr>
+            <w:r>
+              <w:t>Patrick van Batenburg</w:t>
+            </w:r>
+          </w:p>
+        </w:tc>
+      </w:tr>
+      <w:tr>
+        <w:tc>
+          <w:tcPr>
+            <w:cnfStyle w:val="001000000000" w:firstRow="0" w:lastRow="0" w:firstColumn="1" w:lastColumn="0" w:oddVBand="0" w:evenVBand="0" w:oddHBand="0" w:evenHBand="0" w:firstRowFirstColumn="0" w:firstRowLastColumn="0" w:lastRowFirstColumn="0" w:lastRowLastColumn="0"/>
+            <w:tcW w:w="4531" w:type="dxa"/>
+          </w:tcPr>
+          <w:p>
+            <w:pPr>
+              <w:pStyle w:val="NoSpacing"/>
+              <w:rPr>
+                <w:rFonts w:ascii="Calibri" w:hAnsi="Calibri"/>
+              </w:rPr>
+            </w:pPr>
+            <w:r>
+              <w:rPr>
+                <w:rFonts w:ascii="Calibri" w:hAnsi="Calibri"/>
+                <w:color w:val="000000"/>
+              </w:rPr>
+              <w:t xml:space="preserve">Ontwerp </w:t>
+            </w:r>
+            <w:proofErr w:type="spellStart"/>
+            <w:r>
+              <w:rPr>
+                <w:rFonts w:ascii="Calibri" w:hAnsi="Calibri"/>
+                <w:color w:val="000000"/>
+              </w:rPr>
+              <w:t>datadictionary</w:t>
+            </w:r>
+            <w:proofErr w:type="spellEnd"/>
+          </w:p>
+        </w:tc>
+        <w:tc>
+          <w:tcPr>
+            <w:tcW w:w="4531" w:type="dxa"/>
+          </w:tcPr>
+          <w:p>
+            <w:pPr>
+              <w:pStyle w:val="NoSpacing"/>
+              <w:cnfStyle w:val="000000000000" w:firstRow="0" w:lastRow="0" w:firstColumn="0" w:lastColumn="0" w:oddVBand="0" w:evenVBand="0" w:oddHBand="0" w:evenHBand="0" w:firstRowFirstColumn="0" w:firstRowLastColumn="0" w:lastRowFirstColumn="0" w:lastRowLastColumn="0"/>
+            </w:pPr>
+            <w:r>
+              <w:t xml:space="preserve">Steven </w:t>
+            </w:r>
+            <w:proofErr w:type="spellStart"/>
+            <w:r>
+              <w:t>Logghe</w:t>
+            </w:r>
+            <w:proofErr w:type="spellEnd"/>
+          </w:p>
+        </w:tc>
+      </w:tr>
+      <w:tr>
+        <w:trPr>
+          <w:cnfStyle w:val="000000100000" w:firstRow="0" w:lastRow="0" w:firstColumn="0" w:lastColumn="0" w:oddVBand="0" w:evenVBand="0" w:oddHBand="1" w:evenHBand="0" w:firstRowFirstColumn="0" w:firstRowLastColumn="0" w:lastRowFirstColumn="0" w:lastRowLastColumn="0"/>
+        </w:trPr>
+        <w:tc>
+          <w:tcPr>
+            <w:cnfStyle w:val="001000000000" w:firstRow="0" w:lastRow="0" w:firstColumn="1" w:lastColumn="0" w:oddVBand="0" w:evenVBand="0" w:oddHBand="0" w:evenHBand="0" w:firstRowFirstColumn="0" w:firstRowLastColumn="0" w:lastRowFirstColumn="0" w:lastRowLastColumn="0"/>
+            <w:tcW w:w="4531" w:type="dxa"/>
+          </w:tcPr>
+          <w:p>
+            <w:pPr>
+              <w:pStyle w:val="NoSpacing"/>
+              <w:rPr>
+                <w:rFonts w:ascii="Calibri" w:hAnsi="Calibri"/>
+              </w:rPr>
+            </w:pPr>
+            <w:r>
+              <w:rPr>
+                <w:rFonts w:ascii="Calibri" w:hAnsi="Calibri"/>
+                <w:color w:val="000000"/>
+              </w:rPr>
+              <w:t>Sequentiediagrammen</w:t>
+            </w:r>
+          </w:p>
+        </w:tc>
+        <w:tc>
+          <w:tcPr>
+            <w:tcW w:w="4531" w:type="dxa"/>
+          </w:tcPr>
+          <w:p>
+            <w:pPr>
+              <w:pStyle w:val="NoSpacing"/>
+              <w:cnfStyle w:val="000000100000" w:firstRow="0" w:lastRow="0" w:firstColumn="0" w:lastColumn="0" w:oddVBand="0" w:evenVBand="0" w:oddHBand="1" w:evenHBand="0" w:firstRowFirstColumn="0" w:firstRowLastColumn="0" w:lastRowFirstColumn="0" w:lastRowLastColumn="0"/>
+            </w:pPr>
+            <w:r>
+              <w:t>Patrick van Batenburg</w:t>
+            </w:r>
+          </w:p>
+        </w:tc>
+      </w:tr>
+      <w:tr>
+        <w:tc>
+          <w:tcPr>
+            <w:cnfStyle w:val="001000000000" w:firstRow="0" w:lastRow="0" w:firstColumn="1" w:lastColumn="0" w:oddVBand="0" w:evenVBand="0" w:oddHBand="0" w:evenHBand="0" w:firstRowFirstColumn="0" w:firstRowLastColumn="0" w:lastRowFirstColumn="0" w:lastRowLastColumn="0"/>
+            <w:tcW w:w="4531" w:type="dxa"/>
+          </w:tcPr>
+          <w:p>
+            <w:pPr>
+              <w:pStyle w:val="NoSpacing"/>
+              <w:rPr>
+                <w:rFonts w:ascii="Calibri" w:hAnsi="Calibri"/>
+              </w:rPr>
+            </w:pPr>
+            <w:r>
+              <w:rPr>
+                <w:rFonts w:ascii="Calibri" w:hAnsi="Calibri"/>
+                <w:color w:val="000000"/>
+              </w:rPr>
+              <w:t>Overzicht taakverdeling Inrichten van de ontwikkelomgeving</w:t>
+            </w:r>
+          </w:p>
+        </w:tc>
+        <w:tc>
+          <w:tcPr>
+            <w:tcW w:w="4531" w:type="dxa"/>
+          </w:tcPr>
+          <w:p>
+            <w:pPr>
+              <w:pStyle w:val="NoSpacing"/>
+              <w:cnfStyle w:val="000000000000" w:firstRow="0" w:lastRow="0" w:firstColumn="0" w:lastColumn="0" w:oddVBand="0" w:evenVBand="0" w:oddHBand="0" w:evenHBand="0" w:firstRowFirstColumn="0" w:firstRowLastColumn="0" w:lastRowFirstColumn="0" w:lastRowLastColumn="0"/>
+            </w:pPr>
+            <w:r>
+              <w:t>Patrick van Batenburg</w:t>
+            </w:r>
+          </w:p>
+        </w:tc>
+      </w:tr>
+      <w:tr>
+        <w:trPr>
+          <w:cnfStyle w:val="000000100000" w:firstRow="0" w:lastRow="0" w:firstColumn="0" w:lastColumn="0" w:oddVBand="0" w:evenVBand="0" w:oddHBand="1" w:evenHBand="0" w:firstRowFirstColumn="0" w:firstRowLastColumn="0" w:lastRowFirstColumn="0" w:lastRowLastColumn="0"/>
+        </w:trPr>
+        <w:tc>
+          <w:tcPr>
+            <w:cnfStyle w:val="001000000000" w:firstRow="0" w:lastRow="0" w:firstColumn="1" w:lastColumn="0" w:oddVBand="0" w:evenVBand="0" w:oddHBand="0" w:evenHBand="0" w:firstRowFirstColumn="0" w:firstRowLastColumn="0" w:lastRowFirstColumn="0" w:lastRowLastColumn="0"/>
+            <w:tcW w:w="4531" w:type="dxa"/>
+          </w:tcPr>
+          <w:p>
+            <w:pPr>
+              <w:pStyle w:val="NoSpacing"/>
+              <w:rPr>
+                <w:rFonts w:ascii="Calibri" w:hAnsi="Calibri"/>
+              </w:rPr>
+            </w:pPr>
+            <w:r>
+              <w:rPr>
+                <w:rFonts w:ascii="Calibri" w:hAnsi="Calibri"/>
+                <w:color w:val="000000"/>
+              </w:rPr>
+              <w:t>Materialenlijst: Hard- en software van de ontwikkelomgeving</w:t>
+            </w:r>
+          </w:p>
+        </w:tc>
+        <w:tc>
+          <w:tcPr>
+            <w:tcW w:w="4531" w:type="dxa"/>
+          </w:tcPr>
+          <w:p>
+            <w:pPr>
+              <w:pStyle w:val="NoSpacing"/>
+              <w:cnfStyle w:val="000000100000" w:firstRow="0" w:lastRow="0" w:firstColumn="0" w:lastColumn="0" w:oddVBand="0" w:evenVBand="0" w:oddHBand="1" w:evenHBand="0" w:firstRowFirstColumn="0" w:firstRowLastColumn="0" w:lastRowFirstColumn="0" w:lastRowLastColumn="0"/>
+            </w:pPr>
+            <w:r>
+              <w:t xml:space="preserve">Steven </w:t>
+            </w:r>
+            <w:proofErr w:type="spellStart"/>
+            <w:r>
+              <w:t>Logghe</w:t>
+            </w:r>
+            <w:proofErr w:type="spellEnd"/>
+          </w:p>
+        </w:tc>
+      </w:tr>
+      <w:tr>
+        <w:tc>
+          <w:tcPr>
+            <w:cnfStyle w:val="001000000000" w:firstRow="0" w:lastRow="0" w:firstColumn="1" w:lastColumn="0" w:oddVBand="0" w:evenVBand="0" w:oddHBand="0" w:evenHBand="0" w:firstRowFirstColumn="0" w:firstRowLastColumn="0" w:lastRowFirstColumn="0" w:lastRowLastColumn="0"/>
+            <w:tcW w:w="4531" w:type="dxa"/>
+          </w:tcPr>
+          <w:p>
+            <w:pPr>
+              <w:pStyle w:val="NoSpacing"/>
+              <w:rPr>
+                <w:rFonts w:ascii="Calibri" w:hAnsi="Calibri"/>
+              </w:rPr>
+            </w:pPr>
+            <w:r>
+              <w:rPr>
+                <w:rFonts w:ascii="Calibri" w:hAnsi="Calibri"/>
+                <w:color w:val="000000"/>
+              </w:rPr>
+              <w:lastRenderedPageBreak/>
+              <w:t>Back-up procedure</w:t>
+            </w:r>
+          </w:p>
+        </w:tc>
+        <w:tc>
+          <w:tcPr>
+            <w:tcW w:w="4531" w:type="dxa"/>
+          </w:tcPr>
+          <w:p>
+            <w:pPr>
+              <w:pStyle w:val="NoSpacing"/>
+              <w:cnfStyle w:val="000000000000" w:firstRow="0" w:lastRow="0" w:firstColumn="0" w:lastColumn="0" w:oddVBand="0" w:evenVBand="0" w:oddHBand="0" w:evenHBand="0" w:firstRowFirstColumn="0" w:firstRowLastColumn="0" w:lastRowFirstColumn="0" w:lastRowLastColumn="0"/>
+            </w:pPr>
+            <w:r>
+              <w:t>Patrick van Batenburg</w:t>
+            </w:r>
+          </w:p>
+        </w:tc>
+      </w:tr>
+      <w:tr>
+        <w:trPr>
+          <w:cnfStyle w:val="000000100000" w:firstRow="0" w:lastRow="0" w:firstColumn="0" w:lastColumn="0" w:oddVBand="0" w:evenVBand="0" w:oddHBand="1" w:evenHBand="0" w:firstRowFirstColumn="0" w:firstRowLastColumn="0" w:lastRowFirstColumn="0" w:lastRowLastColumn="0"/>
+        </w:trPr>
+        <w:tc>
+          <w:tcPr>
+            <w:cnfStyle w:val="001000000000" w:firstRow="0" w:lastRow="0" w:firstColumn="1" w:lastColumn="0" w:oddVBand="0" w:evenVBand="0" w:oddHBand="0" w:evenHBand="0" w:firstRowFirstColumn="0" w:firstRowLastColumn="0" w:lastRowFirstColumn="0" w:lastRowLastColumn="0"/>
+            <w:tcW w:w="4531" w:type="dxa"/>
+          </w:tcPr>
+          <w:p>
+            <w:pPr>
+              <w:pStyle w:val="NoSpacing"/>
+              <w:rPr>
+                <w:rFonts w:ascii="Calibri" w:hAnsi="Calibri"/>
+              </w:rPr>
+            </w:pPr>
+            <w:r>
+              <w:rPr>
+                <w:rFonts w:ascii="Calibri" w:hAnsi="Calibri"/>
+              </w:rPr>
+              <w:t>Verslag over de installatie, configuratie en testen van de testomgeving</w:t>
+            </w:r>
+          </w:p>
+        </w:tc>
+        <w:tc>
+          <w:tcPr>
+            <w:tcW w:w="4531" w:type="dxa"/>
+          </w:tcPr>
+          <w:p>
+            <w:pPr>
+              <w:pStyle w:val="NoSpacing"/>
+              <w:cnfStyle w:val="000000100000" w:firstRow="0" w:lastRow="0" w:firstColumn="0" w:lastColumn="0" w:oddVBand="0" w:evenVBand="0" w:oddHBand="1" w:evenHBand="0" w:firstRowFirstColumn="0" w:firstRowLastColumn="0" w:lastRowFirstColumn="0" w:lastRowLastColumn="0"/>
+            </w:pPr>
+            <w:r>
+              <w:t>Patrick van Batenburg</w:t>
+            </w:r>
+          </w:p>
+        </w:tc>
+      </w:tr>
+      <w:tr>
+        <w:tc>
+          <w:tcPr>
+            <w:cnfStyle w:val="001000000000" w:firstRow="0" w:lastRow="0" w:firstColumn="1" w:lastColumn="0" w:oddVBand="0" w:evenVBand="0" w:oddHBand="0" w:evenHBand="0" w:firstRowFirstColumn="0" w:firstRowLastColumn="0" w:lastRowFirstColumn="0" w:lastRowLastColumn="0"/>
+            <w:tcW w:w="4531" w:type="dxa"/>
+          </w:tcPr>
+          <w:p>
+            <w:pPr>
+              <w:pStyle w:val="NoSpacing"/>
+            </w:pPr>
+            <w:r>
+              <w:t>Organisatieonderzoek over reeds gebruikte databases/te gebruiken database</w:t>
+            </w:r>
+          </w:p>
+        </w:tc>
+        <w:tc>
+          <w:tcPr>
+            <w:tcW w:w="4531" w:type="dxa"/>
+          </w:tcPr>
+          <w:p>
+            <w:pPr>
+              <w:pStyle w:val="NoSpacing"/>
+              <w:cnfStyle w:val="000000000000" w:firstRow="0" w:lastRow="0" w:firstColumn="0" w:lastColumn="0" w:oddVBand="0" w:evenVBand="0" w:oddHBand="0" w:evenHBand="0" w:firstRowFirstColumn="0" w:firstRowLastColumn="0" w:lastRowFirstColumn="0" w:lastRowLastColumn="0"/>
+            </w:pPr>
+            <w:r>
+              <w:t>Patrick van Batenburg</w:t>
+            </w:r>
+          </w:p>
+        </w:tc>
+      </w:tr>
+      <w:tr>
+        <w:trPr>
+          <w:cnfStyle w:val="000000100000" w:firstRow="0" w:lastRow="0" w:firstColumn="0" w:lastColumn="0" w:oddVBand="0" w:evenVBand="0" w:oddHBand="1" w:evenHBand="0" w:firstRowFirstColumn="0" w:firstRowLastColumn="0" w:lastRowFirstColumn="0" w:lastRowLastColumn="0"/>
+        </w:trPr>
+        <w:tc>
+          <w:tcPr>
+            <w:cnfStyle w:val="001000000000" w:firstRow="0" w:lastRow="0" w:firstColumn="1" w:lastColumn="0" w:oddVBand="0" w:evenVBand="0" w:oddHBand="0" w:evenHBand="0" w:firstRowFirstColumn="0" w:firstRowLastColumn="0" w:lastRowFirstColumn="0" w:lastRowLastColumn="0"/>
+            <w:tcW w:w="4531" w:type="dxa"/>
+          </w:tcPr>
+          <w:p>
+            <w:pPr>
+              <w:pStyle w:val="NoSpacing"/>
+            </w:pPr>
+            <w:r>
+              <w:t>Genormaliseerd databaseontwerp</w:t>
+            </w:r>
+          </w:p>
+        </w:tc>
+        <w:tc>
+          <w:tcPr>
+            <w:tcW w:w="4531" w:type="dxa"/>
+          </w:tcPr>
+          <w:p>
+            <w:pPr>
+              <w:pStyle w:val="NoSpacing"/>
+              <w:cnfStyle w:val="000000100000" w:firstRow="0" w:lastRow="0" w:firstColumn="0" w:lastColumn="0" w:oddVBand="0" w:evenVBand="0" w:oddHBand="1" w:evenHBand="0" w:firstRowFirstColumn="0" w:firstRowLastColumn="0" w:lastRowFirstColumn="0" w:lastRowLastColumn="0"/>
+            </w:pPr>
+            <w:r>
+              <w:t>Patrick van Batenburg</w:t>
+            </w:r>
+          </w:p>
+        </w:tc>
+      </w:tr>
+      <w:tr>
+        <w:tc>
+          <w:tcPr>
+            <w:cnfStyle w:val="001000000000" w:firstRow="0" w:lastRow="0" w:firstColumn="1" w:lastColumn="0" w:oddVBand="0" w:evenVBand="0" w:oddHBand="0" w:evenHBand="0" w:firstRowFirstColumn="0" w:firstRowLastColumn="0" w:lastRowFirstColumn="0" w:lastRowLastColumn="0"/>
+            <w:tcW w:w="4531" w:type="dxa"/>
+          </w:tcPr>
+          <w:p>
+            <w:pPr>
+              <w:pStyle w:val="NoSpacing"/>
+            </w:pPr>
+            <w:r>
+              <w:t xml:space="preserve">Definitieve </w:t>
+            </w:r>
+            <w:proofErr w:type="spellStart"/>
+            <w:r>
+              <w:t>datadictionary</w:t>
+            </w:r>
+            <w:proofErr w:type="spellEnd"/>
+          </w:p>
+        </w:tc>
+        <w:tc>
+          <w:tcPr>
+            <w:tcW w:w="4531" w:type="dxa"/>
+          </w:tcPr>
+          <w:p>
+            <w:pPr>
+              <w:pStyle w:val="NoSpacing"/>
+              <w:cnfStyle w:val="000000000000" w:firstRow="0" w:lastRow="0" w:firstColumn="0" w:lastColumn="0" w:oddVBand="0" w:evenVBand="0" w:oddHBand="0" w:evenHBand="0" w:firstRowFirstColumn="0" w:firstRowLastColumn="0" w:lastRowFirstColumn="0" w:lastRowLastColumn="0"/>
+            </w:pPr>
+            <w:r>
+              <w:t xml:space="preserve">Steven </w:t>
+            </w:r>
+            <w:proofErr w:type="spellStart"/>
+            <w:r>
+              <w:t>Logghe</w:t>
+            </w:r>
+            <w:proofErr w:type="spellEnd"/>
+          </w:p>
+        </w:tc>
+      </w:tr>
+      <w:tr>
+        <w:trPr>
+          <w:cnfStyle w:val="000000100000" w:firstRow="0" w:lastRow="0" w:firstColumn="0" w:lastColumn="0" w:oddVBand="0" w:evenVBand="0" w:oddHBand="1" w:evenHBand="0" w:firstRowFirstColumn="0" w:firstRowLastColumn="0" w:lastRowFirstColumn="0" w:lastRowLastColumn="0"/>
+        </w:trPr>
+        <w:tc>
+          <w:tcPr>
+            <w:cnfStyle w:val="001000000000" w:firstRow="0" w:lastRow="0" w:firstColumn="1" w:lastColumn="0" w:oddVBand="0" w:evenVBand="0" w:oddHBand="0" w:evenHBand="0" w:firstRowFirstColumn="0" w:firstRowLastColumn="0" w:lastRowFirstColumn="0" w:lastRowLastColumn="0"/>
+            <w:tcW w:w="4531" w:type="dxa"/>
+          </w:tcPr>
+          <w:p>
+            <w:pPr>
+              <w:pStyle w:val="NoSpacing"/>
+            </w:pPr>
+            <w:r>
+              <w:t>De database (gebouwd)</w:t>
+            </w:r>
+          </w:p>
+        </w:tc>
+        <w:tc>
+          <w:tcPr>
+            <w:tcW w:w="4531" w:type="dxa"/>
+          </w:tcPr>
+          <w:p>
+            <w:pPr>
+              <w:pStyle w:val="NoSpacing"/>
+              <w:cnfStyle w:val="000000100000" w:firstRow="0" w:lastRow="0" w:firstColumn="0" w:lastColumn="0" w:oddVBand="0" w:evenVBand="0" w:oddHBand="1" w:evenHBand="0" w:firstRowFirstColumn="0" w:firstRowLastColumn="0" w:lastRowFirstColumn="0" w:lastRowLastColumn="0"/>
+            </w:pPr>
+            <w:r>
+              <w:t xml:space="preserve">Steven </w:t>
+            </w:r>
+            <w:proofErr w:type="spellStart"/>
+            <w:r>
+              <w:t>Logghe</w:t>
+            </w:r>
+            <w:proofErr w:type="spellEnd"/>
+          </w:p>
+        </w:tc>
+      </w:tr>
+      <w:tr>
+        <w:tc>
+          <w:tcPr>
+            <w:cnfStyle w:val="001000000000" w:firstRow="0" w:lastRow="0" w:firstColumn="1" w:lastColumn="0" w:oddVBand="0" w:evenVBand="0" w:oddHBand="0" w:evenHBand="0" w:firstRowFirstColumn="0" w:firstRowLastColumn="0" w:lastRowFirstColumn="0" w:lastRowLastColumn="0"/>
+            <w:tcW w:w="4531" w:type="dxa"/>
+          </w:tcPr>
+          <w:p>
+            <w:pPr>
+              <w:pStyle w:val="NoSpacing"/>
+            </w:pPr>
+            <w:r>
+              <w:t>Werkende solution/webapplicatie (v1.0.0). Alle functionaliteit is gerealiseerd.</w:t>
+            </w:r>
+          </w:p>
+        </w:tc>
+        <w:tc>
+          <w:tcPr>
+            <w:tcW w:w="4531" w:type="dxa"/>
+          </w:tcPr>
+          <w:p>
+            <w:pPr>
+              <w:pStyle w:val="NoSpacing"/>
+              <w:cnfStyle w:val="000000000000" w:firstRow="0" w:lastRow="0" w:firstColumn="0" w:lastColumn="0" w:oddVBand="0" w:evenVBand="0" w:oddHBand="0" w:evenHBand="0" w:firstRowFirstColumn="0" w:firstRowLastColumn="0" w:lastRowFirstColumn="0" w:lastRowLastColumn="0"/>
+            </w:pPr>
+            <w:r>
+              <w:t>Patrick van Batenburg</w:t>
+            </w:r>
+            <w:r>
+              <w:t>,</w:t>
+            </w:r>
+          </w:p>
+          <w:p>
+            <w:pPr>
+              <w:pStyle w:val="NoSpacing"/>
+              <w:cnfStyle w:val="000000000000" w:firstRow="0" w:lastRow="0" w:firstColumn="0" w:lastColumn="0" w:oddVBand="0" w:evenVBand="0" w:oddHBand="0" w:evenHBand="0" w:firstRowFirstColumn="0" w:firstRowLastColumn="0" w:lastRowFirstColumn="0" w:lastRowLastColumn="0"/>
+            </w:pPr>
+            <w:r>
+              <w:t xml:space="preserve">Steven </w:t>
+            </w:r>
+            <w:proofErr w:type="spellStart"/>
+            <w:r>
+              <w:t>Logghe</w:t>
+            </w:r>
+            <w:proofErr w:type="spellEnd"/>
+          </w:p>
+        </w:tc>
+      </w:tr>
+      <w:tr>
+        <w:trPr>
+          <w:cnfStyle w:val="000000100000" w:firstRow="0" w:lastRow="0" w:firstColumn="0" w:lastColumn="0" w:oddVBand="0" w:evenVBand="0" w:oddHBand="1" w:evenHBand="0" w:firstRowFirstColumn="0" w:firstRowLastColumn="0" w:lastRowFirstColumn="0" w:lastRowLastColumn="0"/>
+        </w:trPr>
+        <w:tc>
+          <w:tcPr>
+            <w:cnfStyle w:val="001000000000" w:firstRow="0" w:lastRow="0" w:firstColumn="1" w:lastColumn="0" w:oddVBand="0" w:evenVBand="0" w:oddHBand="0" w:evenHBand="0" w:firstRowFirstColumn="0" w:firstRowLastColumn="0" w:lastRowFirstColumn="0" w:lastRowLastColumn="0"/>
+            <w:tcW w:w="4531" w:type="dxa"/>
+          </w:tcPr>
+          <w:p>
+            <w:pPr>
+              <w:pStyle w:val="NoSpacing"/>
+            </w:pPr>
+            <w:r>
+              <w:t>Dataset (Lijsten van ingevoerde en dus geteste data)</w:t>
+            </w:r>
+          </w:p>
+        </w:tc>
+        <w:tc>
+          <w:tcPr>
+            <w:tcW w:w="4531" w:type="dxa"/>
+          </w:tcPr>
+          <w:p>
+            <w:pPr>
+              <w:pStyle w:val="NoSpacing"/>
+              <w:cnfStyle w:val="000000100000" w:firstRow="0" w:lastRow="0" w:firstColumn="0" w:lastColumn="0" w:oddVBand="0" w:evenVBand="0" w:oddHBand="1" w:evenHBand="0" w:firstRowFirstColumn="0" w:firstRowLastColumn="0" w:lastRowFirstColumn="0" w:lastRowLastColumn="0"/>
+            </w:pPr>
+            <w:r>
+              <w:t xml:space="preserve">Steven </w:t>
+            </w:r>
+            <w:proofErr w:type="spellStart"/>
+            <w:r>
+              <w:t>Logghe</w:t>
+            </w:r>
+            <w:proofErr w:type="spellEnd"/>
+          </w:p>
+        </w:tc>
+      </w:tr>
+      <w:tr>
+        <w:tc>
+          <w:tcPr>
+            <w:cnfStyle w:val="001000000000" w:firstRow="0" w:lastRow="0" w:firstColumn="1" w:lastColumn="0" w:oddVBand="0" w:evenVBand="0" w:oddHBand="0" w:evenHBand="0" w:firstRowFirstColumn="0" w:firstRowLastColumn="0" w:lastRowFirstColumn="0" w:lastRowLastColumn="0"/>
+            <w:tcW w:w="4531" w:type="dxa"/>
+          </w:tcPr>
+          <w:p>
+            <w:pPr>
+              <w:pStyle w:val="NoSpacing"/>
+            </w:pPr>
+            <w:r>
+              <w:t>Technische test is gemaakt.</w:t>
+            </w:r>
+          </w:p>
+        </w:tc>
+        <w:tc>
+          <w:tcPr>
+            <w:tcW w:w="4531" w:type="dxa"/>
+          </w:tcPr>
+          <w:p>
+            <w:pPr>
+              <w:pStyle w:val="NoSpacing"/>
+              <w:cnfStyle w:val="000000000000" w:firstRow="0" w:lastRow="0" w:firstColumn="0" w:lastColumn="0" w:oddVBand="0" w:evenVBand="0" w:oddHBand="0" w:evenHBand="0" w:firstRowFirstColumn="0" w:firstRowLastColumn="0" w:lastRowFirstColumn="0" w:lastRowLastColumn="0"/>
+            </w:pPr>
+            <w:r>
+              <w:t>Patrick van Batenburg</w:t>
+            </w:r>
+          </w:p>
+        </w:tc>
+      </w:tr>
+      <w:tr>
+        <w:trPr>
+          <w:cnfStyle w:val="000000100000" w:firstRow="0" w:lastRow="0" w:firstColumn="0" w:lastColumn="0" w:oddVBand="0" w:evenVBand="0" w:oddHBand="1" w:evenHBand="0" w:firstRowFirstColumn="0" w:firstRowLastColumn="0" w:lastRowFirstColumn="0" w:lastRowLastColumn="0"/>
+        </w:trPr>
+        <w:tc>
+          <w:tcPr>
+            <w:cnfStyle w:val="001000000000" w:firstRow="0" w:lastRow="0" w:firstColumn="1" w:lastColumn="0" w:oddVBand="0" w:evenVBand="0" w:oddHBand="0" w:evenHBand="0" w:firstRowFirstColumn="0" w:firstRowLastColumn="0" w:lastRowFirstColumn="0" w:lastRowLastColumn="0"/>
+            <w:tcW w:w="4531" w:type="dxa"/>
+          </w:tcPr>
+          <w:p>
+            <w:pPr>
+              <w:pStyle w:val="NoSpacing"/>
+            </w:pPr>
+            <w:r>
+              <w:t>Technische test is uitgevoerd</w:t>
+            </w:r>
+          </w:p>
+        </w:tc>
+        <w:tc>
+          <w:tcPr>
+            <w:tcW w:w="4531" w:type="dxa"/>
+          </w:tcPr>
+          <w:p>
+            <w:pPr>
+              <w:pStyle w:val="NoSpacing"/>
+              <w:cnfStyle w:val="000000100000" w:firstRow="0" w:lastRow="0" w:firstColumn="0" w:lastColumn="0" w:oddVBand="0" w:evenVBand="0" w:oddHBand="1" w:evenHBand="0" w:firstRowFirstColumn="0" w:firstRowLastColumn="0" w:lastRowFirstColumn="0" w:lastRowLastColumn="0"/>
+            </w:pPr>
+            <w:r>
+              <w:t xml:space="preserve">Steven </w:t>
+            </w:r>
+            <w:proofErr w:type="spellStart"/>
+            <w:r>
+              <w:t>Logghe</w:t>
+            </w:r>
+            <w:proofErr w:type="spellEnd"/>
+          </w:p>
+        </w:tc>
+      </w:tr>
+      <w:tr>
+        <w:tc>
+          <w:tcPr>
+            <w:cnfStyle w:val="001000000000" w:firstRow="0" w:lastRow="0" w:firstColumn="1" w:lastColumn="0" w:oddVBand="0" w:evenVBand="0" w:oddHBand="0" w:evenHBand="0" w:firstRowFirstColumn="0" w:firstRowLastColumn="0" w:lastRowFirstColumn="0" w:lastRowLastColumn="0"/>
+            <w:tcW w:w="4531" w:type="dxa"/>
+          </w:tcPr>
+          <w:p>
+            <w:pPr>
+              <w:pStyle w:val="NoSpacing"/>
+            </w:pPr>
+            <w:r>
+              <w:t>Functionele test is gemaakt.</w:t>
+            </w:r>
+          </w:p>
+        </w:tc>
+        <w:tc>
+          <w:tcPr>
+            <w:tcW w:w="4531" w:type="dxa"/>
+          </w:tcPr>
+          <w:p>
+            <w:pPr>
+              <w:pStyle w:val="NoSpacing"/>
+              <w:cnfStyle w:val="000000000000" w:firstRow="0" w:lastRow="0" w:firstColumn="0" w:lastColumn="0" w:oddVBand="0" w:evenVBand="0" w:oddHBand="0" w:evenHBand="0" w:firstRowFirstColumn="0" w:firstRowLastColumn="0" w:lastRowFirstColumn="0" w:lastRowLastColumn="0"/>
+            </w:pPr>
+            <w:r>
+              <w:t>Patrick van Batenburg</w:t>
+            </w:r>
+          </w:p>
+        </w:tc>
+      </w:tr>
+      <w:tr>
+        <w:trPr>
+          <w:cnfStyle w:val="000000100000" w:firstRow="0" w:lastRow="0" w:firstColumn="0" w:lastColumn="0" w:oddVBand="0" w:evenVBand="0" w:oddHBand="1" w:evenHBand="0" w:firstRowFirstColumn="0" w:firstRowLastColumn="0" w:lastRowFirstColumn="0" w:lastRowLastColumn="0"/>
+        </w:trPr>
+        <w:tc>
+          <w:tcPr>
+            <w:cnfStyle w:val="001000000000" w:firstRow="0" w:lastRow="0" w:firstColumn="1" w:lastColumn="0" w:oddVBand="0" w:evenVBand="0" w:oddHBand="0" w:evenHBand="0" w:firstRowFirstColumn="0" w:firstRowLastColumn="0" w:lastRowFirstColumn="0" w:lastRowLastColumn="0"/>
+            <w:tcW w:w="4531" w:type="dxa"/>
+          </w:tcPr>
+          <w:p>
+            <w:pPr>
+              <w:pStyle w:val="NoSpacing"/>
+            </w:pPr>
+            <w:r>
+              <w:t>Functionele test is uitgevoerd.</w:t>
+            </w:r>
+          </w:p>
+        </w:tc>
+        <w:tc>
+          <w:tcPr>
+            <w:tcW w:w="4531" w:type="dxa"/>
+          </w:tcPr>
+          <w:p>
+            <w:pPr>
+              <w:pStyle w:val="NoSpacing"/>
+              <w:cnfStyle w:val="000000100000" w:firstRow="0" w:lastRow="0" w:firstColumn="0" w:lastColumn="0" w:oddVBand="0" w:evenVBand="0" w:oddHBand="1" w:evenHBand="0" w:firstRowFirstColumn="0" w:firstRowLastColumn="0" w:lastRowFirstColumn="0" w:lastRowLastColumn="0"/>
+            </w:pPr>
+            <w:r>
+              <w:t xml:space="preserve">Steven </w:t>
+            </w:r>
+            <w:proofErr w:type="spellStart"/>
+            <w:r>
+              <w:t>Logghe</w:t>
+            </w:r>
+            <w:proofErr w:type="spellEnd"/>
+          </w:p>
+        </w:tc>
+      </w:tr>
+      <w:tr>
+        <w:tc>
+          <w:tcPr>
+            <w:cnfStyle w:val="001000000000" w:firstRow="0" w:lastRow="0" w:firstColumn="1" w:lastColumn="0" w:oddVBand="0" w:evenVBand="0" w:oddHBand="0" w:evenHBand="0" w:firstRowFirstColumn="0" w:firstRowLastColumn="0" w:lastRowFirstColumn="0" w:lastRowLastColumn="0"/>
+            <w:tcW w:w="4531" w:type="dxa"/>
+          </w:tcPr>
+          <w:p>
+            <w:r>
+              <w:t>Acceptatietest is uitgevoerd bij (gebruiker van) de opdrachtgever.</w:t>
+            </w:r>
+          </w:p>
+        </w:tc>
+        <w:tc>
+          <w:tcPr>
+            <w:tcW w:w="4531" w:type="dxa"/>
+          </w:tcPr>
+          <w:p>
+            <w:pPr>
+              <w:cnfStyle w:val="000000000000" w:firstRow="0" w:lastRow="0" w:firstColumn="0" w:lastColumn="0" w:oddVBand="0" w:evenVBand="0" w:oddHBand="0" w:evenHBand="0" w:firstRowFirstColumn="0" w:firstRowLastColumn="0" w:lastRowFirstColumn="0" w:lastRowLastColumn="0"/>
+            </w:pPr>
+            <w:r>
+              <w:t xml:space="preserve">Steven </w:t>
+            </w:r>
+            <w:proofErr w:type="spellStart"/>
+            <w:r>
+              <w:t>Logghe</w:t>
+            </w:r>
+            <w:proofErr w:type="spellEnd"/>
+          </w:p>
+        </w:tc>
+      </w:tr>
+      <w:tr>
+        <w:trPr>
+          <w:cnfStyle w:val="000000100000" w:firstRow="0" w:lastRow="0" w:firstColumn="0" w:lastColumn="0" w:oddVBand="0" w:evenVBand="0" w:oddHBand="1" w:evenHBand="0" w:firstRowFirstColumn="0" w:firstRowLastColumn="0" w:lastRowFirstColumn="0" w:lastRowLastColumn="0"/>
+        </w:trPr>
+        <w:tc>
+          <w:tcPr>
+            <w:cnfStyle w:val="001000000000" w:firstRow="0" w:lastRow="0" w:firstColumn="1" w:lastColumn="0" w:oddVBand="0" w:evenVBand="0" w:oddHBand="0" w:evenHBand="0" w:firstRowFirstColumn="0" w:firstRowLastColumn="0" w:lastRowFirstColumn="0" w:lastRowLastColumn="0"/>
+            <w:tcW w:w="4531" w:type="dxa"/>
+          </w:tcPr>
+          <w:p>
+            <w:r>
+              <w:t>Gebruikershandleiding</w:t>
+            </w:r>
+          </w:p>
+        </w:tc>
+        <w:tc>
+          <w:tcPr>
+            <w:tcW w:w="4531" w:type="dxa"/>
+          </w:tcPr>
+          <w:p>
+            <w:pPr>
+              <w:cnfStyle w:val="000000100000" w:firstRow="0" w:lastRow="0" w:firstColumn="0" w:lastColumn="0" w:oddVBand="0" w:evenVBand="0" w:oddHBand="1" w:evenHBand="0" w:firstRowFirstColumn="0" w:firstRowLastColumn="0" w:lastRowFirstColumn="0" w:lastRowLastColumn="0"/>
+            </w:pPr>
+            <w:r>
+              <w:t xml:space="preserve">Steven </w:t>
+            </w:r>
+            <w:proofErr w:type="spellStart"/>
+            <w:r>
+              <w:t>Logghe</w:t>
+            </w:r>
+            <w:proofErr w:type="spellEnd"/>
+          </w:p>
+        </w:tc>
+      </w:tr>
+      <w:tr>
+        <w:tc>
+          <w:tcPr>
+            <w:cnfStyle w:val="001000000000" w:firstRow="0" w:lastRow="0" w:firstColumn="1" w:lastColumn="0" w:oddVBand="0" w:evenVBand="0" w:oddHBand="0" w:evenHBand="0" w:firstRowFirstColumn="0" w:firstRowLastColumn="0" w:lastRowFirstColumn="0" w:lastRowLastColumn="0"/>
+            <w:tcW w:w="4531" w:type="dxa"/>
+          </w:tcPr>
+          <w:p>
+            <w:r>
+              <w:t>Projectrapport</w:t>
+            </w:r>
+          </w:p>
+        </w:tc>
+        <w:tc>
+          <w:tcPr>
+            <w:tcW w:w="4531" w:type="dxa"/>
+          </w:tcPr>
+          <w:p>
+            <w:pPr>
+              <w:cnfStyle w:val="000000000000" w:firstRow="0" w:lastRow="0" w:firstColumn="0" w:lastColumn="0" w:oddVBand="0" w:evenVBand="0" w:oddHBand="0" w:evenHBand="0" w:firstRowFirstColumn="0" w:firstRowLastColumn="0" w:lastRowFirstColumn="0" w:lastRowLastColumn="0"/>
+            </w:pPr>
+            <w:r>
+              <w:t>Patrick van Batenburg</w:t>
+            </w:r>
+          </w:p>
+        </w:tc>
+      </w:tr>
+      <w:tr>
+        <w:trPr>
+          <w:cnfStyle w:val="000000100000" w:firstRow="0" w:lastRow="0" w:firstColumn="0" w:lastColumn="0" w:oddVBand="0" w:evenVBand="0" w:oddHBand="1" w:evenHBand="0" w:firstRowFirstColumn="0" w:firstRowLastColumn="0" w:lastRowFirstColumn="0" w:lastRowLastColumn="0"/>
+        </w:trPr>
+        <w:tc>
+          <w:tcPr>
+            <w:cnfStyle w:val="001000000000" w:firstRow="0" w:lastRow="0" w:firstColumn="1" w:lastColumn="0" w:oddVBand="0" w:evenVBand="0" w:oddHBand="0" w:evenHBand="0" w:firstRowFirstColumn="0" w:firstRowLastColumn="0" w:lastRowFirstColumn="0" w:lastRowLastColumn="0"/>
+            <w:tcW w:w="4531" w:type="dxa"/>
+          </w:tcPr>
+          <w:p>
+            <w:r>
+              <w:t>Teamrapport (= individuele reflectie)</w:t>
+            </w:r>
+          </w:p>
+        </w:tc>
+        <w:tc>
+          <w:tcPr>
+            <w:tcW w:w="4531" w:type="dxa"/>
+          </w:tcPr>
+          <w:p>
+            <w:pPr>
+              <w:cnfStyle w:val="000000100000" w:firstRow="0" w:lastRow="0" w:firstColumn="0" w:lastColumn="0" w:oddVBand="0" w:evenVBand="0" w:oddHBand="1" w:evenHBand="0" w:firstRowFirstColumn="0" w:firstRowLastColumn="0" w:lastRowFirstColumn="0" w:lastRowLastColumn="0"/>
+            </w:pPr>
+            <w:r>
+              <w:t>Patrick van Batenburg,</w:t>
+            </w:r>
+          </w:p>
+          <w:p>
+            <w:pPr>
+              <w:cnfStyle w:val="000000100000" w:firstRow="0" w:lastRow="0" w:firstColumn="0" w:lastColumn="0" w:oddVBand="0" w:evenVBand="0" w:oddHBand="1" w:evenHBand="0" w:firstRowFirstColumn="0" w:firstRowLastColumn="0" w:lastRowFirstColumn="0" w:lastRowLastColumn="0"/>
+            </w:pPr>
+            <w:r>
+              <w:t xml:space="preserve">Steven </w:t>
+            </w:r>
+            <w:proofErr w:type="spellStart"/>
+            <w:r>
+              <w:t>Logghe</w:t>
+            </w:r>
+            <w:proofErr w:type="spellEnd"/>
+          </w:p>
+        </w:tc>
+      </w:tr>
+    </w:tbl>
     <w:p>
       <w:pPr>
         <w:pStyle w:val="NoSpacing"/>
@@ -6380,13 +8613,55 @@
       <w:pPr>
         <w:pStyle w:val="Heading1"/>
       </w:pPr>
-      <w:bookmarkStart w:id="10" w:name="_Toc411429247"/>
+      <w:bookmarkStart w:id="19" w:name="_Toc411429247"/>
+      <w:bookmarkStart w:id="20" w:name="_Toc475092510"/>
       <w:r>
         <w:t>Hoofdstuk 9: Kosten en baten</w:t>
       </w:r>
-      <w:bookmarkEnd w:id="10"/>
+      <w:bookmarkEnd w:id="19"/>
+      <w:bookmarkEnd w:id="20"/>
     </w:p>
     <w:p>
+      <w:pPr>
+        <w:pStyle w:val="NoSpacing"/>
+      </w:pPr>
+      <w:r>
+        <w:t xml:space="preserve">We hadden geen kosten aangezien we alle apparatuur al bezitten en alle software (Microsoft Visual Studio, Microsoft Visio, Microsoft Project en GitHub) die we nodig hadden we al hadden/gratis was. </w:t>
+      </w:r>
+    </w:p>
+    <w:p>
+      <w:pPr>
+        <w:pStyle w:val="NoSpacing"/>
+      </w:pPr>
+      <w:r>
+        <w:t xml:space="preserve">Als we 55 euro per persoon per uur zouden verdienen aan dit project dat 8 weken lang duurt, zouden we </w:t>
+      </w:r>
+      <w:r>
+        <w:t>€12672,-</w:t>
+      </w:r>
+      <w:r>
+        <w:t xml:space="preserve"> </w:t>
+      </w:r>
+      <w:r>
+        <w:t>exclusief BTW</w:t>
+      </w:r>
+      <w:r>
+        <w:t xml:space="preserve"> of </w:t>
+      </w:r>
+      <w:r>
+        <w:t>€15333.12 inclusief 21% BTW</w:t>
+      </w:r>
+      <w:r>
+        <w:t xml:space="preserve"> verdienen. </w:t>
+      </w:r>
+    </w:p>
+    <w:p>
+      <w:pPr>
+        <w:pStyle w:val="NoSpacing"/>
+      </w:pPr>
+      <w:r>
+        <w:t>De baten zijn dat we een werkende applicatie ontwikkelen en in het proces leren hoe dit te doen.</w:t>
+      </w:r>
       <w:r>
         <w:br w:type="page"/>
       </w:r>
@@ -6395,12 +8670,24 @@
       <w:pPr>
         <w:pStyle w:val="Heading1"/>
       </w:pPr>
-      <w:bookmarkStart w:id="11" w:name="_Toc411429248"/>
+      <w:bookmarkStart w:id="21" w:name="_Toc411429248"/>
+      <w:bookmarkStart w:id="22" w:name="_Toc475092511"/>
       <w:r>
         <w:lastRenderedPageBreak/>
         <w:t>Hoofdstuk 10: Risicoanalyse</w:t>
       </w:r>
-      <w:bookmarkEnd w:id="11"/>
+      <w:bookmarkEnd w:id="21"/>
+      <w:bookmarkEnd w:id="22"/>
+    </w:p>
+    <w:p>
+      <w:pPr>
+        <w:pStyle w:val="Heading2"/>
+      </w:pPr>
+      <w:bookmarkStart w:id="23" w:name="_Toc475092512"/>
+      <w:r>
+        <w:t>Intern</w:t>
+      </w:r>
+      <w:bookmarkEnd w:id="23"/>
     </w:p>
     <w:tbl>
       <w:tblPr>
@@ -6530,19 +8817,84 @@
         <w:tc>
           <w:tcPr>
             <w:cnfStyle w:val="001000000000" w:firstRow="0" w:lastRow="0" w:firstColumn="1" w:lastColumn="0" w:oddVBand="0" w:evenVBand="0" w:oddHBand="0" w:evenHBand="0" w:firstRowFirstColumn="0" w:firstRowLastColumn="0" w:lastRowFirstColumn="0" w:lastRowLastColumn="0"/>
-            <w:tcW w:w="9062" w:type="dxa"/>
-            <w:gridSpan w:val="6"/>
-          </w:tcPr>
-          <w:p>
-            <w:pPr>
-              <w:pStyle w:val="NoSpacing"/>
-              <w:jc w:val="center"/>
-              <w:rPr>
-                <w:b w:val="0"/>
-              </w:rPr>
-            </w:pPr>
-            <w:r>
-              <w:t>Intern</w:t>
+            <w:tcW w:w="2153" w:type="dxa"/>
+          </w:tcPr>
+          <w:p>
+            <w:pPr>
+              <w:pStyle w:val="NoSpacing"/>
+            </w:pPr>
+            <w:r>
+              <w:t>Gebrek aan kennis</w:t>
+            </w:r>
+          </w:p>
+        </w:tc>
+        <w:tc>
+          <w:tcPr>
+            <w:tcW w:w="1700" w:type="dxa"/>
+          </w:tcPr>
+          <w:p>
+            <w:pPr>
+              <w:pStyle w:val="NoSpacing"/>
+              <w:cnfStyle w:val="000000100000" w:firstRow="0" w:lastRow="0" w:firstColumn="0" w:lastColumn="0" w:oddVBand="0" w:evenVBand="0" w:oddHBand="1" w:evenHBand="0" w:firstRowFirstColumn="0" w:firstRowLastColumn="0" w:lastRowFirstColumn="0" w:lastRowLastColumn="0"/>
+            </w:pPr>
+            <w:r>
+              <w:t>Informatie opzoeken, vragen aan klasgenoten.</w:t>
+            </w:r>
+          </w:p>
+        </w:tc>
+        <w:tc>
+          <w:tcPr>
+            <w:tcW w:w="1298" w:type="dxa"/>
+          </w:tcPr>
+          <w:p>
+            <w:pPr>
+              <w:pStyle w:val="NoSpacing"/>
+              <w:cnfStyle w:val="000000100000" w:firstRow="0" w:lastRow="0" w:firstColumn="0" w:lastColumn="0" w:oddVBand="0" w:evenVBand="0" w:oddHBand="1" w:evenHBand="0" w:firstRowFirstColumn="0" w:firstRowLastColumn="0" w:lastRowFirstColumn="0" w:lastRowLastColumn="0"/>
+            </w:pPr>
+            <w:r>
+              <w:t>3</w:t>
+            </w:r>
+          </w:p>
+        </w:tc>
+        <w:tc>
+          <w:tcPr>
+            <w:tcW w:w="1298" w:type="dxa"/>
+          </w:tcPr>
+          <w:p>
+            <w:pPr>
+              <w:pStyle w:val="NoSpacing"/>
+              <w:cnfStyle w:val="000000100000" w:firstRow="0" w:lastRow="0" w:firstColumn="0" w:lastColumn="0" w:oddVBand="0" w:evenVBand="0" w:oddHBand="1" w:evenHBand="0" w:firstRowFirstColumn="0" w:firstRowLastColumn="0" w:lastRowFirstColumn="0" w:lastRowLastColumn="0"/>
+            </w:pPr>
+            <w:r>
+              <w:t>5</w:t>
+            </w:r>
+          </w:p>
+        </w:tc>
+        <w:tc>
+          <w:tcPr>
+            <w:tcW w:w="1278" w:type="dxa"/>
+          </w:tcPr>
+          <w:p>
+            <w:pPr>
+              <w:pStyle w:val="NoSpacing"/>
+              <w:cnfStyle w:val="000000100000" w:firstRow="0" w:lastRow="0" w:firstColumn="0" w:lastColumn="0" w:oddVBand="0" w:evenVBand="0" w:oddHBand="1" w:evenHBand="0" w:firstRowFirstColumn="0" w:firstRowLastColumn="0" w:lastRowFirstColumn="0" w:lastRowLastColumn="0"/>
+            </w:pPr>
+            <w:r>
+              <w:t>15</w:t>
+            </w:r>
+          </w:p>
+        </w:tc>
+        <w:tc>
+          <w:tcPr>
+            <w:tcW w:w="1335" w:type="dxa"/>
+          </w:tcPr>
+          <w:p>
+            <w:pPr>
+              <w:pStyle w:val="NoSpacing"/>
+              <w:cnfStyle w:val="000000100000" w:firstRow="0" w:lastRow="0" w:firstColumn="0" w:lastColumn="0" w:oddVBand="0" w:evenVBand="0" w:oddHBand="1" w:evenHBand="0" w:firstRowFirstColumn="0" w:firstRowLastColumn="0" w:lastRowFirstColumn="0" w:lastRowLastColumn="0"/>
+            </w:pPr>
+            <w:r>
+              <w:t>3</w:t>
             </w:r>
           </w:p>
         </w:tc>
@@ -6558,7 +8910,7 @@
               <w:pStyle w:val="NoSpacing"/>
             </w:pPr>
             <w:r>
-              <w:t>Gebrek aan kennis</w:t>
+              <w:t>Motivatie projectleden</w:t>
             </w:r>
           </w:p>
         </w:tc>
@@ -6572,7 +8924,7 @@
               <w:cnfStyle w:val="000000000000" w:firstRow="0" w:lastRow="0" w:firstColumn="0" w:lastColumn="0" w:oddVBand="0" w:evenVBand="0" w:oddHBand="0" w:evenHBand="0" w:firstRowFirstColumn="0" w:firstRowLastColumn="0" w:lastRowFirstColumn="0" w:lastRowLastColumn="0"/>
             </w:pPr>
             <w:r>
-              <w:t>Informatie opzoeken, vragen aan klasgenoten.</w:t>
+              <w:t>Elkaar motiveren</w:t>
             </w:r>
           </w:p>
         </w:tc>
@@ -6586,7 +8938,7 @@
               <w:cnfStyle w:val="000000000000" w:firstRow="0" w:lastRow="0" w:firstColumn="0" w:lastColumn="0" w:oddVBand="0" w:evenVBand="0" w:oddHBand="0" w:evenHBand="0" w:firstRowFirstColumn="0" w:firstRowLastColumn="0" w:lastRowFirstColumn="0" w:lastRowLastColumn="0"/>
             </w:pPr>
             <w:r>
-              <w:t>3</w:t>
+              <w:t>2</w:t>
             </w:r>
           </w:p>
         </w:tc>
@@ -6600,7 +8952,7 @@
               <w:cnfStyle w:val="000000000000" w:firstRow="0" w:lastRow="0" w:firstColumn="0" w:lastColumn="0" w:oddVBand="0" w:evenVBand="0" w:oddHBand="0" w:evenHBand="0" w:firstRowFirstColumn="0" w:firstRowLastColumn="0" w:lastRowFirstColumn="0" w:lastRowLastColumn="0"/>
             </w:pPr>
             <w:r>
-              <w:t>5</w:t>
+              <w:t>7</w:t>
             </w:r>
           </w:p>
         </w:tc>
@@ -6614,7 +8966,7 @@
               <w:cnfStyle w:val="000000000000" w:firstRow="0" w:lastRow="0" w:firstColumn="0" w:lastColumn="0" w:oddVBand="0" w:evenVBand="0" w:oddHBand="0" w:evenHBand="0" w:firstRowFirstColumn="0" w:firstRowLastColumn="0" w:lastRowFirstColumn="0" w:lastRowLastColumn="0"/>
             </w:pPr>
             <w:r>
-              <w:t>15</w:t>
+              <w:t>14</w:t>
             </w:r>
           </w:p>
         </w:tc>
@@ -6628,7 +8980,7 @@
               <w:cnfStyle w:val="000000000000" w:firstRow="0" w:lastRow="0" w:firstColumn="0" w:lastColumn="0" w:oddVBand="0" w:evenVBand="0" w:oddHBand="0" w:evenHBand="0" w:firstRowFirstColumn="0" w:firstRowLastColumn="0" w:lastRowFirstColumn="0" w:lastRowLastColumn="0"/>
             </w:pPr>
             <w:r>
-              <w:t>3</w:t>
+              <w:t>4</w:t>
             </w:r>
           </w:p>
         </w:tc>
@@ -6647,7 +8999,7 @@
               <w:pStyle w:val="NoSpacing"/>
             </w:pPr>
             <w:r>
-              <w:t>Motivatie projectleden</w:t>
+              <w:t>Tijdsnood</w:t>
             </w:r>
           </w:p>
         </w:tc>
@@ -6661,7 +9013,7 @@
               <w:cnfStyle w:val="000000100000" w:firstRow="0" w:lastRow="0" w:firstColumn="0" w:lastColumn="0" w:oddVBand="0" w:evenVBand="0" w:oddHBand="1" w:evenHBand="0" w:firstRowFirstColumn="0" w:firstRowLastColumn="0" w:lastRowFirstColumn="0" w:lastRowLastColumn="0"/>
             </w:pPr>
             <w:r>
-              <w:t>Elkaar motiveren</w:t>
+              <w:t>Werk in eigen tijd doen</w:t>
             </w:r>
           </w:p>
         </w:tc>
@@ -6689,7 +9041,7 @@
               <w:cnfStyle w:val="000000100000" w:firstRow="0" w:lastRow="0" w:firstColumn="0" w:lastColumn="0" w:oddVBand="0" w:evenVBand="0" w:oddHBand="1" w:evenHBand="0" w:firstRowFirstColumn="0" w:firstRowLastColumn="0" w:lastRowFirstColumn="0" w:lastRowLastColumn="0"/>
             </w:pPr>
             <w:r>
-              <w:t>7</w:t>
+              <w:t>9</w:t>
             </w:r>
           </w:p>
         </w:tc>
@@ -6703,7 +9055,7 @@
               <w:cnfStyle w:val="000000100000" w:firstRow="0" w:lastRow="0" w:firstColumn="0" w:lastColumn="0" w:oddVBand="0" w:evenVBand="0" w:oddHBand="1" w:evenHBand="0" w:firstRowFirstColumn="0" w:firstRowLastColumn="0" w:lastRowFirstColumn="0" w:lastRowLastColumn="0"/>
             </w:pPr>
             <w:r>
-              <w:t>14</w:t>
+              <w:t>18</w:t>
             </w:r>
           </w:p>
         </w:tc>
@@ -6717,7 +9069,7 @@
               <w:cnfStyle w:val="000000100000" w:firstRow="0" w:lastRow="0" w:firstColumn="0" w:lastColumn="0" w:oddVBand="0" w:evenVBand="0" w:oddHBand="1" w:evenHBand="0" w:firstRowFirstColumn="0" w:firstRowLastColumn="0" w:lastRowFirstColumn="0" w:lastRowLastColumn="0"/>
             </w:pPr>
             <w:r>
-              <w:t>4</w:t>
+              <w:t>2</w:t>
             </w:r>
           </w:p>
         </w:tc>
@@ -6733,7 +9085,7 @@
               <w:pStyle w:val="NoSpacing"/>
             </w:pPr>
             <w:r>
-              <w:t>Tijdsnood</w:t>
+              <w:t>Onenigheid</w:t>
             </w:r>
           </w:p>
         </w:tc>
@@ -6747,7 +9099,7 @@
               <w:cnfStyle w:val="000000000000" w:firstRow="0" w:lastRow="0" w:firstColumn="0" w:lastColumn="0" w:oddVBand="0" w:evenVBand="0" w:oddHBand="0" w:evenHBand="0" w:firstRowFirstColumn="0" w:firstRowLastColumn="0" w:lastRowFirstColumn="0" w:lastRowLastColumn="0"/>
             </w:pPr>
             <w:r>
-              <w:t>Werk in eigen tijd doen</w:t>
+              <w:t>Vergaderen</w:t>
             </w:r>
           </w:p>
         </w:tc>
@@ -6775,7 +9127,7 @@
               <w:cnfStyle w:val="000000000000" w:firstRow="0" w:lastRow="0" w:firstColumn="0" w:lastColumn="0" w:oddVBand="0" w:evenVBand="0" w:oddHBand="0" w:evenHBand="0" w:firstRowFirstColumn="0" w:firstRowLastColumn="0" w:lastRowFirstColumn="0" w:lastRowLastColumn="0"/>
             </w:pPr>
             <w:r>
-              <w:t>9</w:t>
+              <w:t>6</w:t>
             </w:r>
           </w:p>
         </w:tc>
@@ -6789,7 +9141,7 @@
               <w:cnfStyle w:val="000000000000" w:firstRow="0" w:lastRow="0" w:firstColumn="0" w:lastColumn="0" w:oddVBand="0" w:evenVBand="0" w:oddHBand="0" w:evenHBand="0" w:firstRowFirstColumn="0" w:firstRowLastColumn="0" w:lastRowFirstColumn="0" w:lastRowLastColumn="0"/>
             </w:pPr>
             <w:r>
-              <w:t>18</w:t>
+              <w:t>12</w:t>
             </w:r>
           </w:p>
         </w:tc>
@@ -6803,7 +9155,7 @@
               <w:cnfStyle w:val="000000000000" w:firstRow="0" w:lastRow="0" w:firstColumn="0" w:lastColumn="0" w:oddVBand="0" w:evenVBand="0" w:oddHBand="0" w:evenHBand="0" w:firstRowFirstColumn="0" w:firstRowLastColumn="0" w:lastRowFirstColumn="0" w:lastRowLastColumn="0"/>
             </w:pPr>
             <w:r>
-              <w:t>2</w:t>
+              <w:t>5</w:t>
             </w:r>
           </w:p>
         </w:tc>
@@ -6822,7 +9174,7 @@
               <w:pStyle w:val="NoSpacing"/>
             </w:pPr>
             <w:r>
-              <w:t>Onenigheid</w:t>
+              <w:t>Communicatiefouten</w:t>
             </w:r>
           </w:p>
         </w:tc>
@@ -6836,7 +9188,7 @@
               <w:cnfStyle w:val="000000100000" w:firstRow="0" w:lastRow="0" w:firstColumn="0" w:lastColumn="0" w:oddVBand="0" w:evenVBand="0" w:oddHBand="1" w:evenHBand="0" w:firstRowFirstColumn="0" w:firstRowLastColumn="0" w:lastRowFirstColumn="0" w:lastRowLastColumn="0"/>
             </w:pPr>
             <w:r>
-              <w:t>Vergaderen</w:t>
+              <w:t>Plan van aanpak goed bijhouden</w:t>
             </w:r>
           </w:p>
         </w:tc>
@@ -6850,7 +9202,7 @@
               <w:cnfStyle w:val="000000100000" w:firstRow="0" w:lastRow="0" w:firstColumn="0" w:lastColumn="0" w:oddVBand="0" w:evenVBand="0" w:oddHBand="1" w:evenHBand="0" w:firstRowFirstColumn="0" w:firstRowLastColumn="0" w:lastRowFirstColumn="0" w:lastRowLastColumn="0"/>
             </w:pPr>
             <w:r>
-              <w:t>2</w:t>
+              <w:t>3</w:t>
             </w:r>
           </w:p>
         </w:tc>
@@ -6864,7 +9216,7 @@
               <w:cnfStyle w:val="000000100000" w:firstRow="0" w:lastRow="0" w:firstColumn="0" w:lastColumn="0" w:oddVBand="0" w:evenVBand="0" w:oddHBand="1" w:evenHBand="0" w:firstRowFirstColumn="0" w:firstRowLastColumn="0" w:lastRowFirstColumn="0" w:lastRowLastColumn="0"/>
             </w:pPr>
             <w:r>
-              <w:t>6</w:t>
+              <w:t>4</w:t>
             </w:r>
           </w:p>
         </w:tc>
@@ -6908,7 +9260,7 @@
               <w:pStyle w:val="NoSpacing"/>
             </w:pPr>
             <w:r>
-              <w:t>Communicatiefouten</w:t>
+              <w:t>Vergeten op te slaan</w:t>
             </w:r>
           </w:p>
         </w:tc>
@@ -6922,7 +9274,7 @@
               <w:cnfStyle w:val="000000000000" w:firstRow="0" w:lastRow="0" w:firstColumn="0" w:lastColumn="0" w:oddVBand="0" w:evenVBand="0" w:oddHBand="0" w:evenHBand="0" w:firstRowFirstColumn="0" w:firstRowLastColumn="0" w:lastRowFirstColumn="0" w:lastRowLastColumn="0"/>
             </w:pPr>
             <w:r>
-              <w:t>Plan van aanpak goed bijhouden</w:t>
+              <w:t>Bestanden automatisch laten opslaan</w:t>
             </w:r>
           </w:p>
         </w:tc>
@@ -6936,7 +9288,7 @@
               <w:cnfStyle w:val="000000000000" w:firstRow="0" w:lastRow="0" w:firstColumn="0" w:lastColumn="0" w:oddVBand="0" w:evenVBand="0" w:oddHBand="0" w:evenHBand="0" w:firstRowFirstColumn="0" w:firstRowLastColumn="0" w:lastRowFirstColumn="0" w:lastRowLastColumn="0"/>
             </w:pPr>
             <w:r>
-              <w:t>3</w:t>
+              <w:t>1</w:t>
             </w:r>
           </w:p>
         </w:tc>
@@ -6950,7 +9302,7 @@
               <w:cnfStyle w:val="000000000000" w:firstRow="0" w:lastRow="0" w:firstColumn="0" w:lastColumn="0" w:oddVBand="0" w:evenVBand="0" w:oddHBand="0" w:evenHBand="0" w:firstRowFirstColumn="0" w:firstRowLastColumn="0" w:lastRowFirstColumn="0" w:lastRowLastColumn="0"/>
             </w:pPr>
             <w:r>
-              <w:t>4</w:t>
+              <w:t>7</w:t>
             </w:r>
           </w:p>
         </w:tc>
@@ -6964,7 +9316,7 @@
               <w:cnfStyle w:val="000000000000" w:firstRow="0" w:lastRow="0" w:firstColumn="0" w:lastColumn="0" w:oddVBand="0" w:evenVBand="0" w:oddHBand="0" w:evenHBand="0" w:firstRowFirstColumn="0" w:firstRowLastColumn="0" w:lastRowFirstColumn="0" w:lastRowLastColumn="0"/>
             </w:pPr>
             <w:r>
-              <w:t>12</w:t>
+              <w:t>7</w:t>
             </w:r>
           </w:p>
         </w:tc>
@@ -6978,14 +9330,44 @@
               <w:cnfStyle w:val="000000000000" w:firstRow="0" w:lastRow="0" w:firstColumn="0" w:lastColumn="0" w:oddVBand="0" w:evenVBand="0" w:oddHBand="0" w:evenHBand="0" w:firstRowFirstColumn="0" w:firstRowLastColumn="0" w:lastRowFirstColumn="0" w:lastRowLastColumn="0"/>
             </w:pPr>
             <w:r>
-              <w:t>5</w:t>
+              <w:t>8</w:t>
             </w:r>
           </w:p>
         </w:tc>
       </w:tr>
+    </w:tbl>
+    <w:p>
+      <w:pPr>
+        <w:pStyle w:val="NoSpacing"/>
+      </w:pPr>
+    </w:p>
+    <w:p>
+      <w:pPr>
+        <w:pStyle w:val="Heading2"/>
+      </w:pPr>
+      <w:bookmarkStart w:id="24" w:name="_Toc475092513"/>
+      <w:r>
+        <w:t>Extern</w:t>
+      </w:r>
+      <w:bookmarkEnd w:id="24"/>
+    </w:p>
+    <w:tbl>
+      <w:tblPr>
+        <w:tblStyle w:val="GridTable4-Accent5"/>
+        <w:tblW w:w="0" w:type="auto"/>
+        <w:tblLook w:val="04A0" w:firstRow="1" w:lastRow="0" w:firstColumn="1" w:lastColumn="0" w:noHBand="0" w:noVBand="1"/>
+      </w:tblPr>
+      <w:tblGrid>
+        <w:gridCol w:w="2153"/>
+        <w:gridCol w:w="1700"/>
+        <w:gridCol w:w="1298"/>
+        <w:gridCol w:w="1298"/>
+        <w:gridCol w:w="1278"/>
+        <w:gridCol w:w="1335"/>
+      </w:tblGrid>
       <w:tr>
         <w:trPr>
-          <w:cnfStyle w:val="000000100000" w:firstRow="0" w:lastRow="0" w:firstColumn="0" w:lastColumn="0" w:oddVBand="0" w:evenVBand="0" w:oddHBand="1" w:evenHBand="0" w:firstRowFirstColumn="0" w:firstRowLastColumn="0" w:lastRowFirstColumn="0" w:lastRowLastColumn="0"/>
+          <w:cnfStyle w:val="100000000000" w:firstRow="1" w:lastRow="0" w:firstColumn="0" w:lastColumn="0" w:oddVBand="0" w:evenVBand="0" w:oddHBand="0" w:evenHBand="0" w:firstRowFirstColumn="0" w:firstRowLastColumn="0" w:lastRowFirstColumn="0" w:lastRowLastColumn="0"/>
         </w:trPr>
         <w:tc>
           <w:tcPr>
@@ -6995,9 +9377,12 @@
           <w:p>
             <w:pPr>
               <w:pStyle w:val="NoSpacing"/>
-            </w:pPr>
-            <w:r>
-              <w:t>Vergeten op te slaan</w:t>
+              <w:rPr>
+                <w:b w:val="0"/>
+              </w:rPr>
+            </w:pPr>
+            <w:r>
+              <w:t>Omschrijving risico</w:t>
             </w:r>
           </w:p>
         </w:tc>
@@ -7008,10 +9393,13 @@
           <w:p>
             <w:pPr>
               <w:pStyle w:val="NoSpacing"/>
-              <w:cnfStyle w:val="000000100000" w:firstRow="0" w:lastRow="0" w:firstColumn="0" w:lastColumn="0" w:oddVBand="0" w:evenVBand="0" w:oddHBand="1" w:evenHBand="0" w:firstRowFirstColumn="0" w:firstRowLastColumn="0" w:lastRowFirstColumn="0" w:lastRowLastColumn="0"/>
-            </w:pPr>
-            <w:r>
-              <w:t>Bestanden automatisch laten opslaan</w:t>
+              <w:cnfStyle w:val="100000000000" w:firstRow="1" w:lastRow="0" w:firstColumn="0" w:lastColumn="0" w:oddVBand="0" w:evenVBand="0" w:oddHBand="0" w:evenHBand="0" w:firstRowFirstColumn="0" w:firstRowLastColumn="0" w:lastRowFirstColumn="0" w:lastRowLastColumn="0"/>
+              <w:rPr>
+                <w:b w:val="0"/>
+              </w:rPr>
+            </w:pPr>
+            <w:r>
+              <w:t>Tegenmaatregel</w:t>
             </w:r>
           </w:p>
         </w:tc>
@@ -7022,10 +9410,13 @@
           <w:p>
             <w:pPr>
               <w:pStyle w:val="NoSpacing"/>
-              <w:cnfStyle w:val="000000100000" w:firstRow="0" w:lastRow="0" w:firstColumn="0" w:lastColumn="0" w:oddVBand="0" w:evenVBand="0" w:oddHBand="1" w:evenHBand="0" w:firstRowFirstColumn="0" w:firstRowLastColumn="0" w:lastRowFirstColumn="0" w:lastRowLastColumn="0"/>
-            </w:pPr>
-            <w:r>
-              <w:t>1</w:t>
+              <w:cnfStyle w:val="100000000000" w:firstRow="1" w:lastRow="0" w:firstColumn="0" w:lastColumn="0" w:oddVBand="0" w:evenVBand="0" w:oddHBand="0" w:evenHBand="0" w:firstRowFirstColumn="0" w:firstRowLastColumn="0" w:lastRowFirstColumn="0" w:lastRowLastColumn="0"/>
+              <w:rPr>
+                <w:b w:val="0"/>
+              </w:rPr>
+            </w:pPr>
+            <w:r>
+              <w:t>Grootte kans</w:t>
             </w:r>
           </w:p>
         </w:tc>
@@ -7036,10 +9427,13 @@
           <w:p>
             <w:pPr>
               <w:pStyle w:val="NoSpacing"/>
-              <w:cnfStyle w:val="000000100000" w:firstRow="0" w:lastRow="0" w:firstColumn="0" w:lastColumn="0" w:oddVBand="0" w:evenVBand="0" w:oddHBand="1" w:evenHBand="0" w:firstRowFirstColumn="0" w:firstRowLastColumn="0" w:lastRowFirstColumn="0" w:lastRowLastColumn="0"/>
-            </w:pPr>
-            <w:r>
-              <w:t>7</w:t>
+              <w:cnfStyle w:val="100000000000" w:firstRow="1" w:lastRow="0" w:firstColumn="0" w:lastColumn="0" w:oddVBand="0" w:evenVBand="0" w:oddHBand="0" w:evenHBand="0" w:firstRowFirstColumn="0" w:firstRowLastColumn="0" w:lastRowFirstColumn="0" w:lastRowLastColumn="0"/>
+              <w:rPr>
+                <w:b w:val="0"/>
+              </w:rPr>
+            </w:pPr>
+            <w:r>
+              <w:t>Grootte gevolg</w:t>
             </w:r>
           </w:p>
         </w:tc>
@@ -7050,10 +9444,13 @@
           <w:p>
             <w:pPr>
               <w:pStyle w:val="NoSpacing"/>
-              <w:cnfStyle w:val="000000100000" w:firstRow="0" w:lastRow="0" w:firstColumn="0" w:lastColumn="0" w:oddVBand="0" w:evenVBand="0" w:oddHBand="1" w:evenHBand="0" w:firstRowFirstColumn="0" w:firstRowLastColumn="0" w:lastRowFirstColumn="0" w:lastRowLastColumn="0"/>
-            </w:pPr>
-            <w:r>
-              <w:t>7</w:t>
+              <w:cnfStyle w:val="100000000000" w:firstRow="1" w:lastRow="0" w:firstColumn="0" w:lastColumn="0" w:oddVBand="0" w:evenVBand="0" w:oddHBand="0" w:evenHBand="0" w:firstRowFirstColumn="0" w:firstRowLastColumn="0" w:lastRowFirstColumn="0" w:lastRowLastColumn="0"/>
+              <w:rPr>
+                <w:b w:val="0"/>
+              </w:rPr>
+            </w:pPr>
+            <w:r>
+              <w:t>Risico (kans x gevolg)</w:t>
             </w:r>
           </w:p>
         </w:tc>
@@ -7064,31 +9461,13 @@
           <w:p>
             <w:pPr>
               <w:pStyle w:val="NoSpacing"/>
-              <w:cnfStyle w:val="000000100000" w:firstRow="0" w:lastRow="0" w:firstColumn="0" w:lastColumn="0" w:oddVBand="0" w:evenVBand="0" w:oddHBand="1" w:evenHBand="0" w:firstRowFirstColumn="0" w:firstRowLastColumn="0" w:lastRowFirstColumn="0" w:lastRowLastColumn="0"/>
-            </w:pPr>
-            <w:r>
-              <w:t>8</w:t>
-            </w:r>
-          </w:p>
-        </w:tc>
-      </w:tr>
-      <w:tr>
-        <w:tc>
-          <w:tcPr>
-            <w:cnfStyle w:val="001000000000" w:firstRow="0" w:lastRow="0" w:firstColumn="1" w:lastColumn="0" w:oddVBand="0" w:evenVBand="0" w:oddHBand="0" w:evenHBand="0" w:firstRowFirstColumn="0" w:firstRowLastColumn="0" w:lastRowFirstColumn="0" w:lastRowLastColumn="0"/>
-            <w:tcW w:w="9062" w:type="dxa"/>
-            <w:gridSpan w:val="6"/>
-          </w:tcPr>
-          <w:p>
-            <w:pPr>
-              <w:pStyle w:val="NoSpacing"/>
-              <w:jc w:val="center"/>
+              <w:cnfStyle w:val="100000000000" w:firstRow="1" w:lastRow="0" w:firstColumn="0" w:lastColumn="0" w:oddVBand="0" w:evenVBand="0" w:oddHBand="0" w:evenHBand="0" w:firstRowFirstColumn="0" w:firstRowLastColumn="0" w:lastRowFirstColumn="0" w:lastRowLastColumn="0"/>
               <w:rPr>
                 <w:b w:val="0"/>
               </w:rPr>
             </w:pPr>
             <w:r>
-              <w:t>Extern</w:t>
+              <w:t>Prioriteit</w:t>
             </w:r>
           </w:p>
         </w:tc>
@@ -7497,7 +9876,6 @@
         <w:docPartUnique/>
       </w:docPartObj>
     </w:sdtPr>
-    <w:sdtEndPr/>
     <w:sdtContent>
       <w:sdt>
         <w:sdtPr>
@@ -7507,7 +9885,6 @@
             <w:docPartUnique/>
           </w:docPartObj>
         </w:sdtPr>
-        <w:sdtEndPr/>
         <w:sdtContent>
           <w:p>
             <w:pPr>
@@ -7548,7 +9925,7 @@
                 <w:bCs/>
                 <w:noProof/>
               </w:rPr>
-              <w:t>4</w:t>
+              <w:t>3</w:t>
             </w:r>
             <w:r>
               <w:rPr>
@@ -7593,7 +9970,7 @@
                 <w:bCs/>
                 <w:noProof/>
               </w:rPr>
-              <w:t>5</w:t>
+              <w:t>7</w:t>
             </w:r>
             <w:r>
               <w:rPr>
@@ -8806,6 +11183,19 @@
       <w:szCs w:val="26"/>
     </w:rPr>
   </w:style>
+  <w:style w:type="paragraph" w:styleId="TOC2">
+    <w:name w:val="toc 2"/>
+    <w:basedOn w:val="Normal"/>
+    <w:next w:val="Normal"/>
+    <w:autoRedefine/>
+    <w:uiPriority w:val="39"/>
+    <w:unhideWhenUsed/>
+    <w:rsid w:val="00AE218F"/>
+    <w:pPr>
+      <w:spacing w:after="100"/>
+      <w:ind w:left="220"/>
+    </w:pPr>
+  </w:style>
 </w:styles>
 </file>
 
@@ -9094,7 +11484,7 @@
 </file>
 
 <file path=customXml/itemProps2.xml><?xml version="1.0" encoding="utf-8"?>
-<ds:datastoreItem xmlns:ds="http://schemas.openxmlformats.org/officeDocument/2006/customXml" ds:itemID="{887BA4F8-344D-4935-8E1F-3E1F0581EF62}">
+<ds:datastoreItem xmlns:ds="http://schemas.openxmlformats.org/officeDocument/2006/customXml" ds:itemID="{F227A6CC-35AE-4CAC-826C-30A5FFEB002E}">
   <ds:schemaRefs>
     <ds:schemaRef ds:uri="http://schemas.openxmlformats.org/officeDocument/2006/bibliography"/>
   </ds:schemaRefs>

</xml_diff>